<commit_message>
Updates Snap Tips document
the document has been updated to integrate the comments and the tips from the CS4ALL TEALS training.

I may need to update the links to this document in the unit tips files
</commit_message>
<xml_diff>
--- a/Snap Tips.docx
+++ b/Snap Tips.docx
@@ -14,9 +14,7 @@
         </w:pBdr>
       </w:pPr>
       <w:bookmarkStart w:id="0" w:name="_gktez2py0uwn" w:colFirst="0" w:colLast="0"/>
-      <w:bookmarkStart w:id="1" w:name="_GoBack"/>
       <w:bookmarkEnd w:id="0"/>
-      <w:bookmarkEnd w:id="1"/>
       <w:r>
         <w:t>Snap Tips</w:t>
       </w:r>
@@ -30,13 +28,32 @@
           <w:right w:val="nil"/>
           <w:between w:val="nil"/>
         </w:pBdr>
-      </w:pPr>
-      <w:r>
-        <w:t xml:space="preserve">Advice and shortcuts when working with the </w:t>
+        <w:rPr>
+          <w:i/>
+        </w:rPr>
+      </w:pPr>
+      <w:r>
+        <w:rPr>
+          <w:i/>
+        </w:rPr>
+        <w:t>Advice</w:t>
+      </w:r>
+      <w:r>
+        <w:rPr>
+          <w:i/>
+        </w:rPr>
+        <w:t xml:space="preserve"> on teaching CS</w:t>
+      </w:r>
+      <w:r>
+        <w:rPr>
+          <w:i/>
+        </w:rPr>
+        <w:t xml:space="preserve"> and shortcuts when working with the </w:t>
       </w:r>
       <w:hyperlink r:id="rId6">
         <w:r>
           <w:rPr>
+            <w:i/>
             <w:color w:val="1155CC"/>
             <w:u w:val="single"/>
           </w:rPr>
@@ -44,25 +61,77 @@
         </w:r>
       </w:hyperlink>
       <w:r>
-        <w:t xml:space="preserve"> programming language.  </w:t>
-      </w:r>
-    </w:p>
-    <w:p>
-      <w:pPr>
-        <w:pBdr>
-          <w:top w:val="nil"/>
-          <w:left w:val="nil"/>
-          <w:bottom w:val="nil"/>
-          <w:right w:val="nil"/>
-          <w:between w:val="nil"/>
-        </w:pBdr>
-      </w:pPr>
-      <w:r>
-        <w:t xml:space="preserve">This file can be accessed from </w:t>
+        <w:rPr>
+          <w:i/>
+        </w:rPr>
+        <w:t xml:space="preserve"> programming language</w:t>
+      </w:r>
+      <w:r>
+        <w:rPr>
+          <w:i/>
+        </w:rPr>
+        <w:t>.</w:t>
+      </w:r>
+    </w:p>
+    <w:p>
+      <w:pPr>
+        <w:pBdr>
+          <w:top w:val="nil"/>
+          <w:left w:val="nil"/>
+          <w:bottom w:val="nil"/>
+          <w:right w:val="nil"/>
+          <w:between w:val="nil"/>
+        </w:pBdr>
+        <w:rPr>
+          <w:i/>
+        </w:rPr>
+      </w:pPr>
+      <w:r>
+        <w:rPr>
+          <w:i/>
+        </w:rPr>
+        <w:t>This document includes tips from TEALS teachers and the Beauty &amp; Joy (BJC) team</w:t>
+      </w:r>
+      <w:r>
+        <w:rPr>
+          <w:i/>
+        </w:rPr>
+        <w:t xml:space="preserve">. </w:t>
+      </w:r>
+      <w:r>
+        <w:rPr>
+          <w:i/>
+        </w:rPr>
+        <w:t xml:space="preserve"> </w:t>
+      </w:r>
+      <w:r>
+        <w:rPr>
+          <w:i/>
+        </w:rPr>
+        <w:t xml:space="preserve">Teachers can </w:t>
+      </w:r>
+      <w:r>
+        <w:rPr>
+          <w:i/>
+        </w:rPr>
+        <w:t>feel free to add comments and suggest edits</w:t>
+      </w:r>
+      <w:r>
+        <w:rPr>
+          <w:i/>
+        </w:rPr>
+        <w:t xml:space="preserve"> to the BJC provided tips here</w:t>
+      </w:r>
+      <w:r>
+        <w:rPr>
+          <w:i/>
+        </w:rPr>
+        <w:t xml:space="preserve">: </w:t>
       </w:r>
       <w:hyperlink r:id="rId7">
         <w:r>
           <w:rPr>
+            <w:i/>
             <w:color w:val="1155CC"/>
             <w:u w:val="single"/>
           </w:rPr>
@@ -70,7 +139,10 @@
         </w:r>
       </w:hyperlink>
       <w:r>
-        <w:t>.  Please feel free to add comments and suggest edits!</w:t>
+        <w:rPr>
+          <w:i/>
+        </w:rPr>
+        <w:t xml:space="preserve">. </w:t>
       </w:r>
     </w:p>
     <w:sdt>
@@ -106,7 +178,7 @@
         </w:p>
         <w:p>
           <w:pPr>
-            <w:pStyle w:val="TOC3"/>
+            <w:pStyle w:val="TOC1"/>
             <w:tabs>
               <w:tab w:val="right" w:leader="dot" w:pos="9350"/>
             </w:tabs>
@@ -140,13 +212,14 @@
             </w:rPr>
             <w:fldChar w:fldCharType="separate"/>
           </w:r>
-          <w:hyperlink w:anchor="_Toc522044733" w:history="1">
+          <w:hyperlink w:anchor="_Toc522196472" w:history="1">
             <w:r>
               <w:rPr>
                 <w:rStyle w:val="Hyperlink"/>
                 <w:noProof/>
-              </w:rPr>
-              <w:t>Tip 1: Transparent Costume Backgrounds</w:t>
+                <w:highlight w:val="white"/>
+              </w:rPr>
+              <w:t>TEALS Recommendations</w:t>
             </w:r>
             <w:r>
               <w:rPr>
@@ -167,7 +240,7 @@
                 <w:noProof/>
                 <w:webHidden/>
               </w:rPr>
-              <w:instrText xml:space="preserve"> PAGEREF _Toc522044733 \h </w:instrText>
+              <w:instrText xml:space="preserve"> PAGEREF _Toc522196472 \h </w:instrText>
             </w:r>
             <w:r>
               <w:rPr>
@@ -210,13 +283,14 @@
               <w:lang w:val="en-US"/>
             </w:rPr>
           </w:pPr>
-          <w:hyperlink w:anchor="_Toc522044734" w:history="1">
+          <w:hyperlink w:anchor="_Toc522196473" w:history="1">
             <w:r>
               <w:rPr>
                 <w:rStyle w:val="Hyperlink"/>
                 <w:noProof/>
-              </w:rPr>
-              <w:t>Tip 2: Moving blocks of code</w:t>
+                <w:highlight w:val="white"/>
+              </w:rPr>
+              <w:t>Tip 0:  TEALS Snap! &amp; CS Teaching Tips</w:t>
             </w:r>
             <w:r>
               <w:rPr>
@@ -237,7 +311,77 @@
                 <w:noProof/>
                 <w:webHidden/>
               </w:rPr>
-              <w:instrText xml:space="preserve"> PAGEREF _Toc522044734 \h </w:instrText>
+              <w:instrText xml:space="preserve"> PAGEREF _Toc522196473 \h </w:instrText>
+            </w:r>
+            <w:r>
+              <w:rPr>
+                <w:noProof/>
+                <w:webHidden/>
+              </w:rPr>
+            </w:r>
+            <w:r>
+              <w:rPr>
+                <w:noProof/>
+                <w:webHidden/>
+              </w:rPr>
+              <w:fldChar w:fldCharType="separate"/>
+            </w:r>
+            <w:r>
+              <w:rPr>
+                <w:noProof/>
+                <w:webHidden/>
+              </w:rPr>
+              <w:t>2</w:t>
+            </w:r>
+            <w:r>
+              <w:rPr>
+                <w:noProof/>
+                <w:webHidden/>
+              </w:rPr>
+              <w:fldChar w:fldCharType="end"/>
+            </w:r>
+          </w:hyperlink>
+        </w:p>
+        <w:p>
+          <w:pPr>
+            <w:pStyle w:val="TOC1"/>
+            <w:tabs>
+              <w:tab w:val="right" w:leader="dot" w:pos="9350"/>
+            </w:tabs>
+            <w:rPr>
+              <w:rFonts w:asciiTheme="minorHAnsi" w:eastAsiaTheme="minorEastAsia" w:hAnsiTheme="minorHAnsi" w:cstheme="minorBidi"/>
+              <w:noProof/>
+              <w:lang w:val="en-US"/>
+            </w:rPr>
+          </w:pPr>
+          <w:hyperlink w:anchor="_Toc522196474" w:history="1">
+            <w:r>
+              <w:rPr>
+                <w:rStyle w:val="Hyperlink"/>
+                <w:noProof/>
+              </w:rPr>
+              <w:t>Beauty &amp; Joy of Computing Provided Shortcuts</w:t>
+            </w:r>
+            <w:r>
+              <w:rPr>
+                <w:noProof/>
+                <w:webHidden/>
+              </w:rPr>
+              <w:tab/>
+            </w:r>
+            <w:r>
+              <w:rPr>
+                <w:noProof/>
+                <w:webHidden/>
+              </w:rPr>
+              <w:fldChar w:fldCharType="begin"/>
+            </w:r>
+            <w:r>
+              <w:rPr>
+                <w:noProof/>
+                <w:webHidden/>
+              </w:rPr>
+              <w:instrText xml:space="preserve"> PAGEREF _Toc522196474 \h </w:instrText>
             </w:r>
             <w:r>
               <w:rPr>
@@ -280,13 +424,13 @@
               <w:lang w:val="en-US"/>
             </w:rPr>
           </w:pPr>
-          <w:hyperlink w:anchor="_Toc522044735" w:history="1">
+          <w:hyperlink w:anchor="_Toc522196475" w:history="1">
             <w:r>
               <w:rPr>
                 <w:rStyle w:val="Hyperlink"/>
                 <w:noProof/>
               </w:rPr>
-              <w:t>Tip 3: Copy code or costumes between sprites</w:t>
+              <w:t>Tip 1: Transparent Costume Backgrounds</w:t>
             </w:r>
             <w:r>
               <w:rPr>
@@ -307,7 +451,7 @@
                 <w:noProof/>
                 <w:webHidden/>
               </w:rPr>
-              <w:instrText xml:space="preserve"> PAGEREF _Toc522044735 \h </w:instrText>
+              <w:instrText xml:space="preserve"> PAGEREF _Toc522196475 \h </w:instrText>
             </w:r>
             <w:r>
               <w:rPr>
@@ -350,13 +494,13 @@
               <w:lang w:val="en-US"/>
             </w:rPr>
           </w:pPr>
-          <w:hyperlink w:anchor="_Toc522044736" w:history="1">
+          <w:hyperlink w:anchor="_Toc522196476" w:history="1">
             <w:r>
               <w:rPr>
                 <w:rStyle w:val="Hyperlink"/>
                 <w:noProof/>
               </w:rPr>
-              <w:t>Tip 4: Beware the “Stamp” Block!</w:t>
+              <w:t>Tip 2: Moving blocks of code</w:t>
             </w:r>
             <w:r>
               <w:rPr>
@@ -377,7 +521,7 @@
                 <w:noProof/>
                 <w:webHidden/>
               </w:rPr>
-              <w:instrText xml:space="preserve"> PAGEREF _Toc522044736 \h </w:instrText>
+              <w:instrText xml:space="preserve"> PAGEREF _Toc522196476 \h </w:instrText>
             </w:r>
             <w:r>
               <w:rPr>
@@ -397,7 +541,7 @@
                 <w:noProof/>
                 <w:webHidden/>
               </w:rPr>
-              <w:t>5</w:t>
+              <w:t>6</w:t>
             </w:r>
             <w:r>
               <w:rPr>
@@ -420,13 +564,13 @@
               <w:lang w:val="en-US"/>
             </w:rPr>
           </w:pPr>
-          <w:hyperlink w:anchor="_Toc522044737" w:history="1">
+          <w:hyperlink w:anchor="_Toc522196477" w:history="1">
             <w:r>
               <w:rPr>
                 <w:rStyle w:val="Hyperlink"/>
                 <w:noProof/>
               </w:rPr>
-              <w:t>Tip 5: Searching for blocks by name</w:t>
+              <w:t>Tip 3: Copy code or costumes between sprites</w:t>
             </w:r>
             <w:r>
               <w:rPr>
@@ -447,7 +591,7 @@
                 <w:noProof/>
                 <w:webHidden/>
               </w:rPr>
-              <w:instrText xml:space="preserve"> PAGEREF _Toc522044737 \h </w:instrText>
+              <w:instrText xml:space="preserve"> PAGEREF _Toc522196477 \h </w:instrText>
             </w:r>
             <w:r>
               <w:rPr>
@@ -467,7 +611,7 @@
                 <w:noProof/>
                 <w:webHidden/>
               </w:rPr>
-              <w:t>5</w:t>
+              <w:t>7</w:t>
             </w:r>
             <w:r>
               <w:rPr>
@@ -490,13 +634,13 @@
               <w:lang w:val="en-US"/>
             </w:rPr>
           </w:pPr>
-          <w:hyperlink w:anchor="_Toc522044738" w:history="1">
+          <w:hyperlink w:anchor="_Toc522196478" w:history="1">
             <w:r>
               <w:rPr>
                 <w:rStyle w:val="Hyperlink"/>
                 <w:noProof/>
               </w:rPr>
-              <w:t>Tip 6: Finding a sprite on the stage</w:t>
+              <w:t>Tip 4: Beware the “Stamp” Block!</w:t>
             </w:r>
             <w:r>
               <w:rPr>
@@ -517,7 +661,7 @@
                 <w:noProof/>
                 <w:webHidden/>
               </w:rPr>
-              <w:instrText xml:space="preserve"> PAGEREF _Toc522044738 \h </w:instrText>
+              <w:instrText xml:space="preserve"> PAGEREF _Toc522196478 \h </w:instrText>
             </w:r>
             <w:r>
               <w:rPr>
@@ -537,7 +681,7 @@
                 <w:noProof/>
                 <w:webHidden/>
               </w:rPr>
-              <w:t>5</w:t>
+              <w:t>7</w:t>
             </w:r>
             <w:r>
               <w:rPr>
@@ -560,13 +704,13 @@
               <w:lang w:val="en-US"/>
             </w:rPr>
           </w:pPr>
-          <w:hyperlink w:anchor="_Toc522044739" w:history="1">
+          <w:hyperlink w:anchor="_Toc522196479" w:history="1">
             <w:r>
               <w:rPr>
                 <w:rStyle w:val="Hyperlink"/>
                 <w:noProof/>
               </w:rPr>
-              <w:t>Tip 7: Naming sprites, costumes, variables, custom blocks</w:t>
+              <w:t>Tip 5: Searching for blocks by name</w:t>
             </w:r>
             <w:r>
               <w:rPr>
@@ -587,7 +731,7 @@
                 <w:noProof/>
                 <w:webHidden/>
               </w:rPr>
-              <w:instrText xml:space="preserve"> PAGEREF _Toc522044739 \h </w:instrText>
+              <w:instrText xml:space="preserve"> PAGEREF _Toc522196479 \h </w:instrText>
             </w:r>
             <w:r>
               <w:rPr>
@@ -607,7 +751,7 @@
                 <w:noProof/>
                 <w:webHidden/>
               </w:rPr>
-              <w:t>5</w:t>
+              <w:t>7</w:t>
             </w:r>
             <w:r>
               <w:rPr>
@@ -630,13 +774,13 @@
               <w:lang w:val="en-US"/>
             </w:rPr>
           </w:pPr>
-          <w:hyperlink w:anchor="_Toc522044740" w:history="1">
+          <w:hyperlink w:anchor="_Toc522196480" w:history="1">
             <w:r>
               <w:rPr>
                 <w:rStyle w:val="Hyperlink"/>
                 <w:noProof/>
               </w:rPr>
-              <w:t>Tip 8: Changing Stage Size</w:t>
+              <w:t>Tip 6: Finding a sprite on the stage</w:t>
             </w:r>
             <w:r>
               <w:rPr>
@@ -657,7 +801,7 @@
                 <w:noProof/>
                 <w:webHidden/>
               </w:rPr>
-              <w:instrText xml:space="preserve"> PAGEREF _Toc522044740 \h </w:instrText>
+              <w:instrText xml:space="preserve"> PAGEREF _Toc522196480 \h </w:instrText>
             </w:r>
             <w:r>
               <w:rPr>
@@ -677,7 +821,7 @@
                 <w:noProof/>
                 <w:webHidden/>
               </w:rPr>
-              <w:t>5</w:t>
+              <w:t>8</w:t>
             </w:r>
             <w:r>
               <w:rPr>
@@ -700,13 +844,13 @@
               <w:lang w:val="en-US"/>
             </w:rPr>
           </w:pPr>
-          <w:hyperlink w:anchor="_Toc522044741" w:history="1">
+          <w:hyperlink w:anchor="_Toc522196481" w:history="1">
             <w:r>
               <w:rPr>
                 <w:rStyle w:val="Hyperlink"/>
                 <w:noProof/>
               </w:rPr>
-              <w:t>Tip 9: Sprite Rotation</w:t>
+              <w:t>Tip 7: Naming sprites, costumes, variables, custom blocks</w:t>
             </w:r>
             <w:r>
               <w:rPr>
@@ -727,7 +871,7 @@
                 <w:noProof/>
                 <w:webHidden/>
               </w:rPr>
-              <w:instrText xml:space="preserve"> PAGEREF _Toc522044741 \h </w:instrText>
+              <w:instrText xml:space="preserve"> PAGEREF _Toc522196481 \h </w:instrText>
             </w:r>
             <w:r>
               <w:rPr>
@@ -747,7 +891,7 @@
                 <w:noProof/>
                 <w:webHidden/>
               </w:rPr>
-              <w:t>6</w:t>
+              <w:t>8</w:t>
             </w:r>
             <w:r>
               <w:rPr>
@@ -770,13 +914,13 @@
               <w:lang w:val="en-US"/>
             </w:rPr>
           </w:pPr>
-          <w:hyperlink w:anchor="_Toc522044742" w:history="1">
+          <w:hyperlink w:anchor="_Toc522196482" w:history="1">
             <w:r>
               <w:rPr>
                 <w:rStyle w:val="Hyperlink"/>
                 <w:noProof/>
               </w:rPr>
-              <w:t>Tip 10: Sprite Centering</w:t>
+              <w:t>Tip 8: Changing Stage Size</w:t>
             </w:r>
             <w:r>
               <w:rPr>
@@ -797,7 +941,7 @@
                 <w:noProof/>
                 <w:webHidden/>
               </w:rPr>
-              <w:instrText xml:space="preserve"> PAGEREF _Toc522044742 \h </w:instrText>
+              <w:instrText xml:space="preserve"> PAGEREF _Toc522196482 \h </w:instrText>
             </w:r>
             <w:r>
               <w:rPr>
@@ -817,7 +961,7 @@
                 <w:noProof/>
                 <w:webHidden/>
               </w:rPr>
-              <w:t>6</w:t>
+              <w:t>8</w:t>
             </w:r>
             <w:r>
               <w:rPr>
@@ -840,13 +984,13 @@
               <w:lang w:val="en-US"/>
             </w:rPr>
           </w:pPr>
-          <w:hyperlink w:anchor="_Toc522044743" w:history="1">
+          <w:hyperlink w:anchor="_Toc522196483" w:history="1">
             <w:r>
               <w:rPr>
                 <w:rStyle w:val="Hyperlink"/>
                 <w:noProof/>
               </w:rPr>
-              <w:t>Tip 11: Sprite Draggability</w:t>
+              <w:t>Tip 9: Sprite Rotation</w:t>
             </w:r>
             <w:r>
               <w:rPr>
@@ -867,7 +1011,7 @@
                 <w:noProof/>
                 <w:webHidden/>
               </w:rPr>
-              <w:instrText xml:space="preserve"> PAGEREF _Toc522044743 \h </w:instrText>
+              <w:instrText xml:space="preserve"> PAGEREF _Toc522196483 \h </w:instrText>
             </w:r>
             <w:r>
               <w:rPr>
@@ -887,7 +1031,7 @@
                 <w:noProof/>
                 <w:webHidden/>
               </w:rPr>
-              <w:t>7</w:t>
+              <w:t>8</w:t>
             </w:r>
             <w:r>
               <w:rPr>
@@ -910,13 +1054,13 @@
               <w:lang w:val="en-US"/>
             </w:rPr>
           </w:pPr>
-          <w:hyperlink w:anchor="_Toc522044744" w:history="1">
+          <w:hyperlink w:anchor="_Toc522196484" w:history="1">
             <w:r>
               <w:rPr>
                 <w:rStyle w:val="Hyperlink"/>
                 <w:noProof/>
               </w:rPr>
-              <w:t>Tip 12: Costumes from BYOB</w:t>
+              <w:t>Tip 10: Sprite Centering</w:t>
             </w:r>
             <w:r>
               <w:rPr>
@@ -937,7 +1081,7 @@
                 <w:noProof/>
                 <w:webHidden/>
               </w:rPr>
-              <w:instrText xml:space="preserve"> PAGEREF _Toc522044744 \h </w:instrText>
+              <w:instrText xml:space="preserve"> PAGEREF _Toc522196484 \h </w:instrText>
             </w:r>
             <w:r>
               <w:rPr>
@@ -957,7 +1101,7 @@
                 <w:noProof/>
                 <w:webHidden/>
               </w:rPr>
-              <w:t>8</w:t>
+              <w:t>9</w:t>
             </w:r>
             <w:r>
               <w:rPr>
@@ -980,13 +1124,13 @@
               <w:lang w:val="en-US"/>
             </w:rPr>
           </w:pPr>
-          <w:hyperlink w:anchor="_Toc522044745" w:history="1">
+          <w:hyperlink w:anchor="_Toc522196485" w:history="1">
             <w:r>
               <w:rPr>
                 <w:rStyle w:val="Hyperlink"/>
                 <w:noProof/>
               </w:rPr>
-              <w:t>Tip 13: Costumes for Animation</w:t>
+              <w:t>Tip 11: Sprite Draggability</w:t>
             </w:r>
             <w:r>
               <w:rPr>
@@ -1007,7 +1151,7 @@
                 <w:noProof/>
                 <w:webHidden/>
               </w:rPr>
-              <w:instrText xml:space="preserve"> PAGEREF _Toc522044745 \h </w:instrText>
+              <w:instrText xml:space="preserve"> PAGEREF _Toc522196485 \h </w:instrText>
             </w:r>
             <w:r>
               <w:rPr>
@@ -1027,7 +1171,7 @@
                 <w:noProof/>
                 <w:webHidden/>
               </w:rPr>
-              <w:t>8</w:t>
+              <w:t>10</w:t>
             </w:r>
             <w:r>
               <w:rPr>
@@ -1050,13 +1194,13 @@
               <w:lang w:val="en-US"/>
             </w:rPr>
           </w:pPr>
-          <w:hyperlink w:anchor="_Toc522044746" w:history="1">
+          <w:hyperlink w:anchor="_Toc522196486" w:history="1">
             <w:r>
               <w:rPr>
                 <w:rStyle w:val="Hyperlink"/>
                 <w:noProof/>
               </w:rPr>
-              <w:t>Tip 14: Comments</w:t>
+              <w:t>Tip 12: Costumes from BYOB</w:t>
             </w:r>
             <w:r>
               <w:rPr>
@@ -1077,7 +1221,7 @@
                 <w:noProof/>
                 <w:webHidden/>
               </w:rPr>
-              <w:instrText xml:space="preserve"> PAGEREF _Toc522044746 \h </w:instrText>
+              <w:instrText xml:space="preserve"> PAGEREF _Toc522196486 \h </w:instrText>
             </w:r>
             <w:r>
               <w:rPr>
@@ -1097,7 +1241,7 @@
                 <w:noProof/>
                 <w:webHidden/>
               </w:rPr>
-              <w:t>8</w:t>
+              <w:t>11</w:t>
             </w:r>
             <w:r>
               <w:rPr>
@@ -1120,13 +1264,13 @@
               <w:lang w:val="en-US"/>
             </w:rPr>
           </w:pPr>
-          <w:hyperlink w:anchor="_Toc522044747" w:history="1">
+          <w:hyperlink w:anchor="_Toc522196487" w:history="1">
             <w:r>
               <w:rPr>
                 <w:rStyle w:val="Hyperlink"/>
                 <w:noProof/>
               </w:rPr>
-              <w:t>Tip 15: Touching Color vs Touching Sprite</w:t>
+              <w:t>Tip 13: Costumes for Animation</w:t>
             </w:r>
             <w:r>
               <w:rPr>
@@ -1147,7 +1291,7 @@
                 <w:noProof/>
                 <w:webHidden/>
               </w:rPr>
-              <w:instrText xml:space="preserve"> PAGEREF _Toc522044747 \h </w:instrText>
+              <w:instrText xml:space="preserve"> PAGEREF _Toc522196487 \h </w:instrText>
             </w:r>
             <w:r>
               <w:rPr>
@@ -1167,7 +1311,7 @@
                 <w:noProof/>
                 <w:webHidden/>
               </w:rPr>
-              <w:t>9</w:t>
+              <w:t>11</w:t>
             </w:r>
             <w:r>
               <w:rPr>
@@ -1190,13 +1334,13 @@
               <w:lang w:val="en-US"/>
             </w:rPr>
           </w:pPr>
-          <w:hyperlink w:anchor="_Toc522044748" w:history="1">
+          <w:hyperlink w:anchor="_Toc522196488" w:history="1">
             <w:r>
               <w:rPr>
                 <w:rStyle w:val="Hyperlink"/>
                 <w:noProof/>
               </w:rPr>
-              <w:t>Tip 16: Debugging</w:t>
+              <w:t>Tip 14: Comments</w:t>
             </w:r>
             <w:r>
               <w:rPr>
@@ -1217,7 +1361,7 @@
                 <w:noProof/>
                 <w:webHidden/>
               </w:rPr>
-              <w:instrText xml:space="preserve"> PAGEREF _Toc522044748 \h </w:instrText>
+              <w:instrText xml:space="preserve"> PAGEREF _Toc522196488 \h </w:instrText>
             </w:r>
             <w:r>
               <w:rPr>
@@ -1237,7 +1381,7 @@
                 <w:noProof/>
                 <w:webHidden/>
               </w:rPr>
-              <w:t>9</w:t>
+              <w:t>11</w:t>
             </w:r>
             <w:r>
               <w:rPr>
@@ -1260,13 +1404,13 @@
               <w:lang w:val="en-US"/>
             </w:rPr>
           </w:pPr>
-          <w:hyperlink w:anchor="_Toc522044749" w:history="1">
+          <w:hyperlink w:anchor="_Toc522196489" w:history="1">
             <w:r>
               <w:rPr>
                 <w:rStyle w:val="Hyperlink"/>
                 <w:noProof/>
               </w:rPr>
-              <w:t>Tip 17: Initialization</w:t>
+              <w:t>Tip 15: Touching Color vs Touching Sprite</w:t>
             </w:r>
             <w:r>
               <w:rPr>
@@ -1287,7 +1431,7 @@
                 <w:noProof/>
                 <w:webHidden/>
               </w:rPr>
-              <w:instrText xml:space="preserve"> PAGEREF _Toc522044749 \h </w:instrText>
+              <w:instrText xml:space="preserve"> PAGEREF _Toc522196489 \h </w:instrText>
             </w:r>
             <w:r>
               <w:rPr>
@@ -1307,7 +1451,7 @@
                 <w:noProof/>
                 <w:webHidden/>
               </w:rPr>
-              <w:t>9</w:t>
+              <w:t>11</w:t>
             </w:r>
             <w:r>
               <w:rPr>
@@ -1330,13 +1474,13 @@
               <w:lang w:val="en-US"/>
             </w:rPr>
           </w:pPr>
-          <w:hyperlink w:anchor="_Toc522044750" w:history="1">
+          <w:hyperlink w:anchor="_Toc522196490" w:history="1">
             <w:r>
               <w:rPr>
                 <w:rStyle w:val="Hyperlink"/>
                 <w:noProof/>
               </w:rPr>
-              <w:t>Tip 18: Reading from external websites</w:t>
+              <w:t>Tip 16: Debugging</w:t>
             </w:r>
             <w:r>
               <w:rPr>
@@ -1357,7 +1501,7 @@
                 <w:noProof/>
                 <w:webHidden/>
               </w:rPr>
-              <w:instrText xml:space="preserve"> PAGEREF _Toc522044750 \h </w:instrText>
+              <w:instrText xml:space="preserve"> PAGEREF _Toc522196490 \h </w:instrText>
             </w:r>
             <w:r>
               <w:rPr>
@@ -1377,7 +1521,7 @@
                 <w:noProof/>
                 <w:webHidden/>
               </w:rPr>
-              <w:t>10</w:t>
+              <w:t>11</w:t>
             </w:r>
             <w:r>
               <w:rPr>
@@ -1400,13 +1544,13 @@
               <w:lang w:val="en-US"/>
             </w:rPr>
           </w:pPr>
-          <w:hyperlink w:anchor="_Toc522044751" w:history="1">
+          <w:hyperlink w:anchor="_Toc522196491" w:history="1">
             <w:r>
               <w:rPr>
                 <w:rStyle w:val="Hyperlink"/>
                 <w:noProof/>
               </w:rPr>
-              <w:t>Tip 19: Importing lots of text into a list</w:t>
+              <w:t>Tip 17: Initialization</w:t>
             </w:r>
             <w:r>
               <w:rPr>
@@ -1427,7 +1571,7 @@
                 <w:noProof/>
                 <w:webHidden/>
               </w:rPr>
-              <w:instrText xml:space="preserve"> PAGEREF _Toc522044751 \h </w:instrText>
+              <w:instrText xml:space="preserve"> PAGEREF _Toc522196491 \h </w:instrText>
             </w:r>
             <w:r>
               <w:rPr>
@@ -1447,7 +1591,7 @@
                 <w:noProof/>
                 <w:webHidden/>
               </w:rPr>
-              <w:t>10</w:t>
+              <w:t>12</w:t>
             </w:r>
             <w:r>
               <w:rPr>
@@ -1470,13 +1614,13 @@
               <w:lang w:val="en-US"/>
             </w:rPr>
           </w:pPr>
-          <w:hyperlink w:anchor="_Toc522044752" w:history="1">
+          <w:hyperlink w:anchor="_Toc522196492" w:history="1">
             <w:r>
               <w:rPr>
                 <w:rStyle w:val="Hyperlink"/>
                 <w:noProof/>
               </w:rPr>
-              <w:t>Tip 20: The Javascript Block</w:t>
+              <w:t>Tip 18: Reading from external websites</w:t>
             </w:r>
             <w:r>
               <w:rPr>
@@ -1497,7 +1641,7 @@
                 <w:noProof/>
                 <w:webHidden/>
               </w:rPr>
-              <w:instrText xml:space="preserve"> PAGEREF _Toc522044752 \h </w:instrText>
+              <w:instrText xml:space="preserve"> PAGEREF _Toc522196492 \h </w:instrText>
             </w:r>
             <w:r>
               <w:rPr>
@@ -1517,7 +1661,7 @@
                 <w:noProof/>
                 <w:webHidden/>
               </w:rPr>
-              <w:t>11</w:t>
+              <w:t>12</w:t>
             </w:r>
             <w:r>
               <w:rPr>
@@ -1540,13 +1684,13 @@
               <w:lang w:val="en-US"/>
             </w:rPr>
           </w:pPr>
-          <w:hyperlink w:anchor="_Toc522044753" w:history="1">
+          <w:hyperlink w:anchor="_Toc522196493" w:history="1">
             <w:r>
               <w:rPr>
                 <w:rStyle w:val="Hyperlink"/>
                 <w:noProof/>
               </w:rPr>
-              <w:t>Tip 21: Snap Server Mirrors</w:t>
+              <w:t>Tip 19: Importing lots of text into a list</w:t>
             </w:r>
             <w:r>
               <w:rPr>
@@ -1567,7 +1711,7 @@
                 <w:noProof/>
                 <w:webHidden/>
               </w:rPr>
-              <w:instrText xml:space="preserve"> PAGEREF _Toc522044753 \h </w:instrText>
+              <w:instrText xml:space="preserve"> PAGEREF _Toc522196493 \h </w:instrText>
             </w:r>
             <w:r>
               <w:rPr>
@@ -1587,7 +1731,7 @@
                 <w:noProof/>
                 <w:webHidden/>
               </w:rPr>
-              <w:t>11</w:t>
+              <w:t>12</w:t>
             </w:r>
             <w:r>
               <w:rPr>
@@ -1610,13 +1754,13 @@
               <w:lang w:val="en-US"/>
             </w:rPr>
           </w:pPr>
-          <w:hyperlink w:anchor="_Toc522044754" w:history="1">
+          <w:hyperlink w:anchor="_Toc522196494" w:history="1">
             <w:r>
               <w:rPr>
                 <w:rStyle w:val="Hyperlink"/>
                 <w:noProof/>
               </w:rPr>
-              <w:t>Tip 22: Thread Safe Scripts</w:t>
+              <w:t>Tip 20: The Javascript Block</w:t>
             </w:r>
             <w:r>
               <w:rPr>
@@ -1637,7 +1781,7 @@
                 <w:noProof/>
                 <w:webHidden/>
               </w:rPr>
-              <w:instrText xml:space="preserve"> PAGEREF _Toc522044754 \h </w:instrText>
+              <w:instrText xml:space="preserve"> PAGEREF _Toc522196494 \h </w:instrText>
             </w:r>
             <w:r>
               <w:rPr>
@@ -1657,7 +1801,7 @@
                 <w:noProof/>
                 <w:webHidden/>
               </w:rPr>
-              <w:t>11</w:t>
+              <w:t>13</w:t>
             </w:r>
             <w:r>
               <w:rPr>
@@ -1680,12 +1824,152 @@
               <w:lang w:val="en-US"/>
             </w:rPr>
           </w:pPr>
-          <w:hyperlink w:anchor="_Toc522044755" w:history="1">
+          <w:hyperlink w:anchor="_Toc522196495" w:history="1">
             <w:r>
               <w:rPr>
                 <w:rStyle w:val="Hyperlink"/>
                 <w:noProof/>
               </w:rPr>
+              <w:t>Tip 21: Snap Server Mirrors</w:t>
+            </w:r>
+            <w:r>
+              <w:rPr>
+                <w:noProof/>
+                <w:webHidden/>
+              </w:rPr>
+              <w:tab/>
+            </w:r>
+            <w:r>
+              <w:rPr>
+                <w:noProof/>
+                <w:webHidden/>
+              </w:rPr>
+              <w:fldChar w:fldCharType="begin"/>
+            </w:r>
+            <w:r>
+              <w:rPr>
+                <w:noProof/>
+                <w:webHidden/>
+              </w:rPr>
+              <w:instrText xml:space="preserve"> PAGEREF _Toc522196495 \h </w:instrText>
+            </w:r>
+            <w:r>
+              <w:rPr>
+                <w:noProof/>
+                <w:webHidden/>
+              </w:rPr>
+            </w:r>
+            <w:r>
+              <w:rPr>
+                <w:noProof/>
+                <w:webHidden/>
+              </w:rPr>
+              <w:fldChar w:fldCharType="separate"/>
+            </w:r>
+            <w:r>
+              <w:rPr>
+                <w:noProof/>
+                <w:webHidden/>
+              </w:rPr>
+              <w:t>14</w:t>
+            </w:r>
+            <w:r>
+              <w:rPr>
+                <w:noProof/>
+                <w:webHidden/>
+              </w:rPr>
+              <w:fldChar w:fldCharType="end"/>
+            </w:r>
+          </w:hyperlink>
+        </w:p>
+        <w:p>
+          <w:pPr>
+            <w:pStyle w:val="TOC3"/>
+            <w:tabs>
+              <w:tab w:val="right" w:leader="dot" w:pos="9350"/>
+            </w:tabs>
+            <w:rPr>
+              <w:rFonts w:asciiTheme="minorHAnsi" w:eastAsiaTheme="minorEastAsia" w:hAnsiTheme="minorHAnsi" w:cstheme="minorBidi"/>
+              <w:noProof/>
+              <w:lang w:val="en-US"/>
+            </w:rPr>
+          </w:pPr>
+          <w:hyperlink w:anchor="_Toc522196496" w:history="1">
+            <w:r>
+              <w:rPr>
+                <w:rStyle w:val="Hyperlink"/>
+                <w:noProof/>
+              </w:rPr>
+              <w:t>Tip 22: Thread Safe Scripts</w:t>
+            </w:r>
+            <w:r>
+              <w:rPr>
+                <w:noProof/>
+                <w:webHidden/>
+              </w:rPr>
+              <w:tab/>
+            </w:r>
+            <w:r>
+              <w:rPr>
+                <w:noProof/>
+                <w:webHidden/>
+              </w:rPr>
+              <w:fldChar w:fldCharType="begin"/>
+            </w:r>
+            <w:r>
+              <w:rPr>
+                <w:noProof/>
+                <w:webHidden/>
+              </w:rPr>
+              <w:instrText xml:space="preserve"> PAGEREF _Toc522196496 \h </w:instrText>
+            </w:r>
+            <w:r>
+              <w:rPr>
+                <w:noProof/>
+                <w:webHidden/>
+              </w:rPr>
+            </w:r>
+            <w:r>
+              <w:rPr>
+                <w:noProof/>
+                <w:webHidden/>
+              </w:rPr>
+              <w:fldChar w:fldCharType="separate"/>
+            </w:r>
+            <w:r>
+              <w:rPr>
+                <w:noProof/>
+                <w:webHidden/>
+              </w:rPr>
+              <w:t>14</w:t>
+            </w:r>
+            <w:r>
+              <w:rPr>
+                <w:noProof/>
+                <w:webHidden/>
+              </w:rPr>
+              <w:fldChar w:fldCharType="end"/>
+            </w:r>
+          </w:hyperlink>
+        </w:p>
+        <w:p>
+          <w:pPr>
+            <w:pStyle w:val="TOC3"/>
+            <w:tabs>
+              <w:tab w:val="right" w:leader="dot" w:pos="9350"/>
+            </w:tabs>
+            <w:rPr>
+              <w:rFonts w:asciiTheme="minorHAnsi" w:eastAsiaTheme="minorEastAsia" w:hAnsiTheme="minorHAnsi" w:cstheme="minorBidi"/>
+              <w:noProof/>
+              <w:lang w:val="en-US"/>
+            </w:rPr>
+          </w:pPr>
+          <w:hyperlink w:anchor="_Toc522196497" w:history="1">
+            <w:r>
+              <w:rPr>
+                <w:rStyle w:val="Hyperlink"/>
+                <w:noProof/>
+              </w:rPr>
               <w:t>Tip 23: Script pics</w:t>
             </w:r>
             <w:r>
@@ -1707,7 +1991,7 @@
                 <w:noProof/>
                 <w:webHidden/>
               </w:rPr>
-              <w:instrText xml:space="preserve"> PAGEREF _Toc522044755 \h </w:instrText>
+              <w:instrText xml:space="preserve"> PAGEREF _Toc522196497 \h </w:instrText>
             </w:r>
             <w:r>
               <w:rPr>
@@ -1727,7 +2011,7 @@
                 <w:noProof/>
                 <w:webHidden/>
               </w:rPr>
-              <w:t>13</w:t>
+              <w:t>15</w:t>
             </w:r>
             <w:r>
               <w:rPr>
@@ -1745,6 +2029,7 @@
               <w:bCs/>
               <w:noProof/>
             </w:rPr>
+            <w:lastRenderedPageBreak/>
             <w:fldChar w:fldCharType="end"/>
           </w:r>
         </w:p>
@@ -1771,17 +2056,6 @@
           <w:between w:val="nil"/>
         </w:pBdr>
       </w:pPr>
-    </w:p>
-    <w:p>
-      <w:pPr>
-        <w:pBdr>
-          <w:top w:val="nil"/>
-          <w:left w:val="nil"/>
-          <w:bottom w:val="nil"/>
-          <w:right w:val="nil"/>
-          <w:between w:val="nil"/>
-        </w:pBdr>
-      </w:pPr>
       <w:r>
         <w:pict w14:anchorId="3BAA105E">
           <v:rect id="_x0000_i1025" style="width:0;height:1.5pt" o:hralign="center" o:hrstd="t" o:hr="t" fillcolor="#a0a0a0" stroked="f"/>
@@ -1790,20 +2064,1038 @@
     </w:p>
     <w:p>
       <w:pPr>
+        <w:pStyle w:val="Heading1"/>
+        <w:rPr>
+          <w:highlight w:val="white"/>
+        </w:rPr>
+      </w:pPr>
+      <w:bookmarkStart w:id="1" w:name="_s59j2xy320cu" w:colFirst="0" w:colLast="0"/>
+      <w:bookmarkStart w:id="2" w:name="_Toc522196472"/>
+      <w:bookmarkEnd w:id="1"/>
+      <w:r>
+        <w:rPr>
+          <w:highlight w:val="white"/>
+        </w:rPr>
+        <w:t xml:space="preserve">TEALS </w:t>
+      </w:r>
+      <w:r>
+        <w:rPr>
+          <w:highlight w:val="white"/>
+        </w:rPr>
+        <w:t>Recommendations</w:t>
+      </w:r>
+      <w:bookmarkEnd w:id="2"/>
+    </w:p>
+    <w:p>
+      <w:pPr>
         <w:pStyle w:val="Heading3"/>
-        <w:pBdr>
-          <w:top w:val="nil"/>
-          <w:left w:val="nil"/>
-          <w:bottom w:val="nil"/>
-          <w:right w:val="nil"/>
-          <w:between w:val="nil"/>
-        </w:pBdr>
-      </w:pPr>
-      <w:bookmarkStart w:id="2" w:name="_s59j2xy320cu" w:colFirst="0" w:colLast="0"/>
-      <w:bookmarkStart w:id="3" w:name="_Toc522044733"/>
-      <w:bookmarkEnd w:id="2"/>
+        <w:rPr>
+          <w:highlight w:val="white"/>
+        </w:rPr>
+      </w:pPr>
+      <w:bookmarkStart w:id="3" w:name="_Toc522196473"/>
+      <w:r>
+        <w:rPr>
+          <w:highlight w:val="white"/>
+        </w:rPr>
+        <w:t xml:space="preserve">Tip 0:  </w:t>
+      </w:r>
+      <w:r>
+        <w:rPr>
+          <w:highlight w:val="white"/>
+        </w:rPr>
+        <w:t xml:space="preserve">TEALS </w:t>
+      </w:r>
+      <w:r>
+        <w:rPr>
+          <w:highlight w:val="white"/>
+        </w:rPr>
+        <w:t xml:space="preserve">Snap! </w:t>
+      </w:r>
+      <w:r>
+        <w:rPr>
+          <w:highlight w:val="white"/>
+        </w:rPr>
+        <w:t xml:space="preserve">&amp; </w:t>
+      </w:r>
+      <w:r>
+        <w:rPr>
+          <w:highlight w:val="white"/>
+        </w:rPr>
+        <w:t>CS Teaching Tips</w:t>
+      </w:r>
+      <w:bookmarkEnd w:id="3"/>
+    </w:p>
+    <w:p>
+      <w:pPr>
+        <w:rPr>
+          <w:i/>
+          <w:highlight w:val="white"/>
+        </w:rPr>
+      </w:pPr>
+      <w:r>
+        <w:rPr>
+          <w:i/>
+          <w:highlight w:val="white"/>
+        </w:rPr>
+        <w:t>These recommendations were provided by TEALS teachers.</w:t>
+      </w:r>
+    </w:p>
+    <w:p>
+      <w:pPr>
+        <w:rPr>
+          <w:highlight w:val="white"/>
+        </w:rPr>
+      </w:pPr>
+    </w:p>
+    <w:p>
+      <w:pPr>
+        <w:rPr>
+          <w:b/>
+          <w:sz w:val="32"/>
+          <w:u w:val="single"/>
+        </w:rPr>
+      </w:pPr>
+      <w:bookmarkStart w:id="4" w:name="_vsvd62v5n5pz" w:colFirst="0" w:colLast="0"/>
+      <w:bookmarkEnd w:id="4"/>
+      <w:r>
+        <w:rPr>
+          <w:b/>
+          <w:sz w:val="32"/>
+          <w:u w:val="single"/>
+        </w:rPr>
+        <w:t xml:space="preserve">TEALS </w:t>
+      </w:r>
+      <w:r>
+        <w:rPr>
+          <w:b/>
+          <w:sz w:val="32"/>
+          <w:u w:val="single"/>
+        </w:rPr>
+        <w:t>Snap! Tips</w:t>
+      </w:r>
+    </w:p>
+    <w:p>
+      <w:pPr>
+        <w:numPr>
+          <w:ilvl w:val="0"/>
+          <w:numId w:val="12"/>
+        </w:numPr>
+        <w:contextualSpacing/>
+      </w:pPr>
+      <w:r>
+        <w:rPr>
+          <w:b/>
+        </w:rPr>
+        <w:t>Local copy of Snap</w:t>
+      </w:r>
+      <w:r>
+        <w:t xml:space="preserve"> in case of internet loss</w:t>
+      </w:r>
+    </w:p>
+    <w:p>
+      <w:pPr>
+        <w:numPr>
+          <w:ilvl w:val="0"/>
+          <w:numId w:val="12"/>
+        </w:numPr>
+        <w:contextualSpacing/>
+      </w:pPr>
+      <w:r>
+        <w:rPr>
+          <w:b/>
+        </w:rPr>
+        <w:t>Clear</w:t>
+      </w:r>
+      <w:r>
+        <w:t xml:space="preserve"> button (in Pen) to clear Stage</w:t>
+      </w:r>
+    </w:p>
+    <w:p>
+      <w:pPr>
+        <w:numPr>
+          <w:ilvl w:val="0"/>
+          <w:numId w:val="12"/>
+        </w:numPr>
+        <w:contextualSpacing/>
+      </w:pPr>
+      <w:r>
+        <w:rPr>
+          <w:b/>
+        </w:rPr>
+        <w:t>Save to Cloud</w:t>
+      </w:r>
+      <w:r>
+        <w:t xml:space="preserve"> after logging in</w:t>
+      </w:r>
+    </w:p>
+    <w:p>
+      <w:pPr>
+        <w:numPr>
+          <w:ilvl w:val="0"/>
+          <w:numId w:val="12"/>
+        </w:numPr>
+        <w:contextualSpacing/>
+      </w:pPr>
+      <w:r>
+        <w:t xml:space="preserve">Click and drag blocks to the left (onto Palette Area) to </w:t>
+      </w:r>
+      <w:r>
+        <w:rPr>
+          <w:b/>
+        </w:rPr>
+        <w:t>get blocks off the Scripting Area</w:t>
+      </w:r>
+    </w:p>
+    <w:p>
+      <w:pPr>
+        <w:numPr>
+          <w:ilvl w:val="0"/>
+          <w:numId w:val="12"/>
+        </w:numPr>
+        <w:contextualSpacing/>
+      </w:pPr>
+      <w:r>
+        <w:t xml:space="preserve">Can have </w:t>
+      </w:r>
+      <w:r>
+        <w:rPr>
+          <w:b/>
+        </w:rPr>
+        <w:t>students login</w:t>
+      </w:r>
+      <w:r>
+        <w:t xml:space="preserve"> name be </w:t>
+      </w:r>
+      <w:proofErr w:type="spellStart"/>
+      <w:proofErr w:type="gramStart"/>
+      <w:r>
+        <w:t>firstInitial.LastName.birthmonthbirthdate</w:t>
+      </w:r>
+      <w:proofErr w:type="spellEnd"/>
+      <w:proofErr w:type="gramEnd"/>
+      <w:r>
+        <w:t xml:space="preserve"> (ex J.Smith.0806); Password: OSIS # --&gt; That way teacher always has student login info and students can easily remember</w:t>
+      </w:r>
+    </w:p>
+    <w:p>
+      <w:pPr>
+        <w:numPr>
+          <w:ilvl w:val="0"/>
+          <w:numId w:val="12"/>
+        </w:numPr>
+        <w:contextualSpacing/>
+      </w:pPr>
+      <w:r>
+        <w:t xml:space="preserve">Can set </w:t>
+      </w:r>
+      <w:r>
+        <w:rPr>
+          <w:b/>
+        </w:rPr>
+        <w:t>Background Costume to show coordinate plane</w:t>
+      </w:r>
+      <w:r>
+        <w:t xml:space="preserve"> (File -&gt; Background -&gt; scroll to and select coordinate plane)</w:t>
+      </w:r>
+    </w:p>
+    <w:p>
+      <w:pPr>
+        <w:numPr>
+          <w:ilvl w:val="0"/>
+          <w:numId w:val="12"/>
+        </w:numPr>
+        <w:contextualSpacing/>
+      </w:pPr>
+      <w:r>
+        <w:t xml:space="preserve">May want students to </w:t>
+      </w:r>
+      <w:r>
+        <w:rPr>
+          <w:b/>
+        </w:rPr>
+        <w:t>show x/y position</w:t>
+      </w:r>
+      <w:r>
+        <w:t xml:space="preserve"> by checking those boxes on the Palette so they show on the Stage as Watchers</w:t>
+      </w:r>
+    </w:p>
+    <w:p>
+      <w:pPr>
+        <w:numPr>
+          <w:ilvl w:val="0"/>
+          <w:numId w:val="12"/>
+        </w:numPr>
+        <w:contextualSpacing/>
+      </w:pPr>
+      <w:r>
+        <w:t xml:space="preserve">Use </w:t>
+      </w:r>
+      <w:r>
+        <w:rPr>
+          <w:b/>
+        </w:rPr>
+        <w:t>Stepper Tool</w:t>
+      </w:r>
+      <w:r>
+        <w:t xml:space="preserve"> to trace the code as the program runs -&gt; great debugging strategy; can slow down the steps</w:t>
+      </w:r>
+    </w:p>
+    <w:p>
+      <w:pPr>
+        <w:numPr>
+          <w:ilvl w:val="0"/>
+          <w:numId w:val="12"/>
+        </w:numPr>
+        <w:contextualSpacing/>
+      </w:pPr>
+      <w:r>
+        <w:rPr>
+          <w:b/>
+        </w:rPr>
+        <w:t>Save often</w:t>
+      </w:r>
+      <w:r>
+        <w:t xml:space="preserve"> - Snap doesn't auto-save</w:t>
+      </w:r>
+    </w:p>
+    <w:p>
+      <w:pPr>
+        <w:numPr>
+          <w:ilvl w:val="0"/>
+          <w:numId w:val="12"/>
+        </w:numPr>
+        <w:contextualSpacing/>
+      </w:pPr>
+      <w:r>
+        <w:rPr>
+          <w:b/>
+        </w:rPr>
+        <w:t>Wait block</w:t>
+      </w:r>
+      <w:r>
+        <w:t xml:space="preserve"> can be helpful for debugging</w:t>
+      </w:r>
+    </w:p>
+    <w:p>
+      <w:pPr>
+        <w:numPr>
+          <w:ilvl w:val="0"/>
+          <w:numId w:val="12"/>
+        </w:numPr>
+        <w:contextualSpacing/>
+      </w:pPr>
+      <w:r>
+        <w:t xml:space="preserve">Right click in the Scripting Area to </w:t>
+      </w:r>
+      <w:r>
+        <w:rPr>
+          <w:b/>
+        </w:rPr>
+        <w:t>"clean up" code blocks</w:t>
+      </w:r>
+      <w:r>
+        <w:t xml:space="preserve"> so they are all in one line</w:t>
+      </w:r>
+    </w:p>
+    <w:p>
+      <w:pPr>
+        <w:numPr>
+          <w:ilvl w:val="0"/>
+          <w:numId w:val="12"/>
+        </w:numPr>
+        <w:contextualSpacing/>
+      </w:pPr>
+      <w:r>
+        <w:t xml:space="preserve">Right click in the Scripting area to </w:t>
+      </w:r>
+      <w:r>
+        <w:rPr>
+          <w:b/>
+        </w:rPr>
+        <w:t>add comments</w:t>
+      </w:r>
+      <w:r>
+        <w:t xml:space="preserve"> to code (helps you and students know/remember what code block is supposed to do)</w:t>
+      </w:r>
+    </w:p>
+    <w:p>
+      <w:pPr>
+        <w:numPr>
+          <w:ilvl w:val="0"/>
+          <w:numId w:val="12"/>
+        </w:numPr>
+        <w:contextualSpacing/>
+      </w:pPr>
+      <w:r>
+        <w:t xml:space="preserve">Add </w:t>
+      </w:r>
+      <w:r>
+        <w:rPr>
+          <w:b/>
+        </w:rPr>
+        <w:t>custom blocks</w:t>
+      </w:r>
+      <w:r>
+        <w:t xml:space="preserve"> using the Make a Block at the bottom of each palette</w:t>
+      </w:r>
+    </w:p>
+    <w:p>
+      <w:pPr>
+        <w:numPr>
+          <w:ilvl w:val="1"/>
+          <w:numId w:val="12"/>
+        </w:numPr>
+        <w:contextualSpacing/>
+      </w:pPr>
+      <w:r>
+        <w:t>To add variable parameters in a custom block - use the %variable name% or use + to add one</w:t>
+      </w:r>
+    </w:p>
+    <w:p>
+      <w:pPr>
+        <w:numPr>
+          <w:ilvl w:val="0"/>
+          <w:numId w:val="12"/>
+        </w:numPr>
+        <w:contextualSpacing/>
+      </w:pPr>
+      <w:r>
+        <w:t xml:space="preserve">Hold Shift while drawing shapes in the costume editor to </w:t>
+      </w:r>
+      <w:r>
+        <w:rPr>
+          <w:b/>
+        </w:rPr>
+        <w:t>get perfect shapes</w:t>
+      </w:r>
+      <w:r>
+        <w:t xml:space="preserve"> (circles, squares, </w:t>
+      </w:r>
+      <w:proofErr w:type="spellStart"/>
+      <w:r>
+        <w:t>etc</w:t>
+      </w:r>
+      <w:proofErr w:type="spellEnd"/>
+      <w:r>
+        <w:t>)</w:t>
+      </w:r>
+    </w:p>
+    <w:p>
+      <w:pPr>
+        <w:numPr>
+          <w:ilvl w:val="0"/>
+          <w:numId w:val="12"/>
+        </w:numPr>
+        <w:contextualSpacing/>
+      </w:pPr>
+      <w:r>
+        <w:t xml:space="preserve">Use </w:t>
+      </w:r>
+      <w:r>
+        <w:rPr>
+          <w:b/>
+        </w:rPr>
+        <w:t>crosshair tool</w:t>
+      </w:r>
+      <w:r>
+        <w:t xml:space="preserve"> (circle with + through it) in costume editor to </w:t>
+      </w:r>
+      <w:r>
+        <w:rPr>
+          <w:b/>
+        </w:rPr>
+        <w:t>define the center</w:t>
+      </w:r>
+      <w:r>
+        <w:t xml:space="preserve"> of a sprite</w:t>
+      </w:r>
+    </w:p>
+    <w:p>
+      <w:pPr>
+        <w:numPr>
+          <w:ilvl w:val="0"/>
+          <w:numId w:val="12"/>
+        </w:numPr>
+        <w:contextualSpacing/>
+      </w:pPr>
+      <w:r>
+        <w:t>Have Sprites</w:t>
+      </w:r>
+      <w:r>
+        <w:rPr>
+          <w:b/>
+        </w:rPr>
+        <w:t xml:space="preserve"> face only left/right</w:t>
+      </w:r>
+      <w:r>
+        <w:t xml:space="preserve"> by clicking the 2nd circle on the top under the file (</w:t>
+      </w:r>
+      <w:r>
+        <w:rPr>
+          <w:b/>
+        </w:rPr>
+        <w:t>platformers</w:t>
+      </w:r>
+      <w:r>
+        <w:t>; the one with the r/l arrow inside) then they won’t rotate/flip upside down</w:t>
+      </w:r>
+    </w:p>
+    <w:p>
+      <w:pPr>
+        <w:numPr>
+          <w:ilvl w:val="0"/>
+          <w:numId w:val="12"/>
+        </w:numPr>
+        <w:contextualSpacing/>
+      </w:pPr>
+      <w:r>
+        <w:t xml:space="preserve">When sharing files, you can </w:t>
+      </w:r>
+      <w:r>
+        <w:rPr>
+          <w:b/>
+        </w:rPr>
+        <w:t>ensure students have shared their actual file and not a generic Snap link</w:t>
+      </w:r>
+      <w:r>
+        <w:t xml:space="preserve"> by setting up validation on your Learning Management </w:t>
+      </w:r>
+      <w:proofErr w:type="gramStart"/>
+      <w:r>
+        <w:t>System</w:t>
+      </w:r>
+      <w:proofErr w:type="gramEnd"/>
+      <w:r>
+        <w:t xml:space="preserve"> so the link has to be a certain length.</w:t>
+      </w:r>
+    </w:p>
+    <w:p>
+      <w:pPr>
+        <w:numPr>
+          <w:ilvl w:val="0"/>
+          <w:numId w:val="12"/>
+        </w:numPr>
+        <w:contextualSpacing/>
+      </w:pPr>
       <w:r>
         <w:lastRenderedPageBreak/>
+        <w:t xml:space="preserve">Differentiate by creating a </w:t>
+      </w:r>
+      <w:r>
+        <w:rPr>
+          <w:b/>
+        </w:rPr>
+        <w:t>shell/skeleton project</w:t>
+      </w:r>
+      <w:r>
+        <w:t xml:space="preserve"> that includes the necessary blocks (Parson's problem)</w:t>
+      </w:r>
+    </w:p>
+    <w:p>
+      <w:pPr>
+        <w:numPr>
+          <w:ilvl w:val="0"/>
+          <w:numId w:val="12"/>
+        </w:numPr>
+        <w:contextualSpacing/>
+      </w:pPr>
+      <w:r>
+        <w:t xml:space="preserve">Have students </w:t>
+      </w:r>
+      <w:r>
+        <w:rPr>
+          <w:b/>
+        </w:rPr>
+        <w:t>name variables in Snap using Python syntax</w:t>
+      </w:r>
+    </w:p>
+    <w:p>
+      <w:pPr>
+        <w:numPr>
+          <w:ilvl w:val="0"/>
+          <w:numId w:val="12"/>
+        </w:numPr>
+        <w:contextualSpacing/>
+      </w:pPr>
+      <w:r>
+        <w:t xml:space="preserve">Explain </w:t>
+      </w:r>
+      <w:r>
+        <w:rPr>
+          <w:b/>
+        </w:rPr>
+        <w:t xml:space="preserve">Broadcast </w:t>
+      </w:r>
+      <w:r>
+        <w:t>function as "like a radio"</w:t>
+      </w:r>
+    </w:p>
+    <w:p>
+      <w:pPr>
+        <w:numPr>
+          <w:ilvl w:val="0"/>
+          <w:numId w:val="12"/>
+        </w:numPr>
+        <w:contextualSpacing/>
+      </w:pPr>
+      <w:r>
+        <w:rPr>
+          <w:b/>
+        </w:rPr>
+        <w:t>Change Snap! Language</w:t>
+      </w:r>
+      <w:r>
+        <w:t xml:space="preserve"> using the tools bar (to the right of the cloud) and going to the student’s home language.</w:t>
+      </w:r>
+    </w:p>
+    <w:p>
+      <w:pPr>
+        <w:numPr>
+          <w:ilvl w:val="1"/>
+          <w:numId w:val="12"/>
+        </w:numPr>
+        <w:contextualSpacing/>
+      </w:pPr>
+      <w:r>
+        <w:rPr>
+          <w:noProof/>
+        </w:rPr>
+        <w:drawing>
+          <wp:inline distT="114300" distB="114300" distL="114300" distR="114300" wp14:anchorId="13EBB1FA" wp14:editId="541786A8">
+            <wp:extent cx="2500313" cy="921590"/>
+            <wp:effectExtent l="0" t="0" r="0" b="0"/>
+            <wp:docPr id="14" name="image4.png"/>
+            <wp:cNvGraphicFramePr/>
+            <a:graphic xmlns:a="http://schemas.openxmlformats.org/drawingml/2006/main">
+              <a:graphicData uri="http://schemas.openxmlformats.org/drawingml/2006/picture">
+                <pic:pic xmlns:pic="http://schemas.openxmlformats.org/drawingml/2006/picture">
+                  <pic:nvPicPr>
+                    <pic:cNvPr id="0" name="image4.png"/>
+                    <pic:cNvPicPr preferRelativeResize="0"/>
+                  </pic:nvPicPr>
+                  <pic:blipFill>
+                    <a:blip r:embed="rId8"/>
+                    <a:srcRect/>
+                    <a:stretch>
+                      <a:fillRect/>
+                    </a:stretch>
+                  </pic:blipFill>
+                  <pic:spPr>
+                    <a:xfrm>
+                      <a:off x="0" y="0"/>
+                      <a:ext cx="2500313" cy="921590"/>
+                    </a:xfrm>
+                    <a:prstGeom prst="rect">
+                      <a:avLst/>
+                    </a:prstGeom>
+                    <a:ln/>
+                  </pic:spPr>
+                </pic:pic>
+              </a:graphicData>
+            </a:graphic>
+          </wp:inline>
+        </w:drawing>
+      </w:r>
+    </w:p>
+    <w:p>
+      <w:pPr>
+        <w:ind w:left="720"/>
+      </w:pPr>
+    </w:p>
+    <w:p/>
+    <w:p>
+      <w:pPr>
+        <w:numPr>
+          <w:ilvl w:val="0"/>
+          <w:numId w:val="14"/>
+        </w:numPr>
+        <w:contextualSpacing/>
+      </w:pPr>
+      <w:r>
+        <w:rPr>
+          <w:b/>
+        </w:rPr>
+        <w:t>Anchor vocab to images</w:t>
+      </w:r>
+      <w:r>
+        <w:t xml:space="preserve"> (i.e. traversal and traversing a mountain one step at a time)</w:t>
+      </w:r>
+    </w:p>
+    <w:p>
+      <w:r>
+        <w:rPr>
+          <w:noProof/>
+        </w:rPr>
+        <w:drawing>
+          <wp:inline distT="114300" distB="114300" distL="114300" distR="114300" wp14:anchorId="2595B5C5" wp14:editId="7B6B1F21">
+            <wp:extent cx="2681288" cy="1894948"/>
+            <wp:effectExtent l="0" t="0" r="0" b="0"/>
+            <wp:docPr id="15" name="image3.png"/>
+            <wp:cNvGraphicFramePr/>
+            <a:graphic xmlns:a="http://schemas.openxmlformats.org/drawingml/2006/main">
+              <a:graphicData uri="http://schemas.openxmlformats.org/drawingml/2006/picture">
+                <pic:pic xmlns:pic="http://schemas.openxmlformats.org/drawingml/2006/picture">
+                  <pic:nvPicPr>
+                    <pic:cNvPr id="0" name="image3.png"/>
+                    <pic:cNvPicPr preferRelativeResize="0"/>
+                  </pic:nvPicPr>
+                  <pic:blipFill>
+                    <a:blip r:embed="rId9"/>
+                    <a:srcRect/>
+                    <a:stretch>
+                      <a:fillRect/>
+                    </a:stretch>
+                  </pic:blipFill>
+                  <pic:spPr>
+                    <a:xfrm>
+                      <a:off x="0" y="0"/>
+                      <a:ext cx="2681288" cy="1894948"/>
+                    </a:xfrm>
+                    <a:prstGeom prst="rect">
+                      <a:avLst/>
+                    </a:prstGeom>
+                    <a:ln/>
+                  </pic:spPr>
+                </pic:pic>
+              </a:graphicData>
+            </a:graphic>
+          </wp:inline>
+        </w:drawing>
+      </w:r>
+    </w:p>
+    <w:p>
+      <w:pPr>
+        <w:numPr>
+          <w:ilvl w:val="0"/>
+          <w:numId w:val="13"/>
+        </w:numPr>
+        <w:contextualSpacing/>
+      </w:pPr>
+      <w:r>
+        <w:t xml:space="preserve">Use </w:t>
+      </w:r>
+      <w:r>
+        <w:rPr>
+          <w:b/>
+        </w:rPr>
+        <w:t>pen down to help students see math</w:t>
+      </w:r>
+      <w:r>
+        <w:t xml:space="preserve"> for sprite movement</w:t>
+      </w:r>
+    </w:p>
+    <w:p>
+      <w:pPr>
+        <w:numPr>
+          <w:ilvl w:val="0"/>
+          <w:numId w:val="13"/>
+        </w:numPr>
+        <w:contextualSpacing/>
+        <w:rPr>
+          <w:b/>
+        </w:rPr>
+      </w:pPr>
+      <w:r>
+        <w:rPr>
+          <w:b/>
+        </w:rPr>
+        <w:t>Yellkey.com (</w:t>
+      </w:r>
+      <w:proofErr w:type="gramStart"/>
+      <w:r>
+        <w:rPr>
+          <w:b/>
+        </w:rPr>
+        <w:t>similar to</w:t>
+      </w:r>
+      <w:proofErr w:type="gramEnd"/>
+      <w:r>
+        <w:rPr>
+          <w:b/>
+        </w:rPr>
+        <w:t xml:space="preserve"> </w:t>
+      </w:r>
+      <w:proofErr w:type="spellStart"/>
+      <w:r>
+        <w:rPr>
+          <w:b/>
+        </w:rPr>
+        <w:t>tinyurl</w:t>
+      </w:r>
+      <w:proofErr w:type="spellEnd"/>
+      <w:r>
+        <w:rPr>
+          <w:b/>
+        </w:rPr>
+        <w:t>)</w:t>
+      </w:r>
+    </w:p>
+    <w:p/>
+    <w:p>
+      <w:pPr>
+        <w:rPr>
+          <w:b/>
+          <w:sz w:val="32"/>
+          <w:u w:val="single"/>
+        </w:rPr>
+      </w:pPr>
+      <w:bookmarkStart w:id="5" w:name="_52os0n9ts1n" w:colFirst="0" w:colLast="0"/>
+      <w:bookmarkEnd w:id="5"/>
+      <w:r>
+        <w:rPr>
+          <w:b/>
+          <w:sz w:val="32"/>
+          <w:u w:val="single"/>
+        </w:rPr>
+        <w:t xml:space="preserve">TEALS </w:t>
+      </w:r>
+      <w:r>
+        <w:rPr>
+          <w:b/>
+          <w:sz w:val="32"/>
+          <w:u w:val="single"/>
+        </w:rPr>
+        <w:t>CS Teaching Tips</w:t>
+      </w:r>
+    </w:p>
+    <w:p>
+      <w:pPr>
+        <w:numPr>
+          <w:ilvl w:val="0"/>
+          <w:numId w:val="10"/>
+        </w:numPr>
+        <w:contextualSpacing/>
+      </w:pPr>
+      <w:r>
+        <w:rPr>
+          <w:b/>
+        </w:rPr>
+        <w:t>Share final unit projects at the start of the unit</w:t>
+      </w:r>
+      <w:r>
+        <w:t xml:space="preserve"> to help students know where they are going and what their lab work builds up to (can also share throughout the unit)</w:t>
+      </w:r>
+    </w:p>
+    <w:p>
+      <w:pPr>
+        <w:numPr>
+          <w:ilvl w:val="0"/>
+          <w:numId w:val="10"/>
+        </w:numPr>
+        <w:contextualSpacing/>
+      </w:pPr>
+      <w:r>
+        <w:t xml:space="preserve">Differentiate by creating a </w:t>
+      </w:r>
+      <w:r>
+        <w:rPr>
+          <w:b/>
+        </w:rPr>
+        <w:t>shell/skeleton project</w:t>
+      </w:r>
+      <w:r>
+        <w:t xml:space="preserve"> that includes the necessary blocks (Parson's problem)</w:t>
+      </w:r>
+    </w:p>
+    <w:p>
+      <w:pPr>
+        <w:numPr>
+          <w:ilvl w:val="0"/>
+          <w:numId w:val="10"/>
+        </w:numPr>
+        <w:contextualSpacing/>
+      </w:pPr>
+      <w:r>
+        <w:t xml:space="preserve">Have students </w:t>
+      </w:r>
+      <w:r>
+        <w:rPr>
+          <w:b/>
+        </w:rPr>
+        <w:t>name variables in Snap using Python syntax</w:t>
+      </w:r>
+    </w:p>
+    <w:p>
+      <w:pPr>
+        <w:numPr>
+          <w:ilvl w:val="0"/>
+          <w:numId w:val="10"/>
+        </w:numPr>
+        <w:contextualSpacing/>
+        <w:rPr>
+          <w:b/>
+        </w:rPr>
+      </w:pPr>
+      <w:r>
+        <w:rPr>
+          <w:b/>
+        </w:rPr>
+        <w:t>Examples of Do Now Routines</w:t>
+      </w:r>
+    </w:p>
+    <w:p>
+      <w:pPr>
+        <w:numPr>
+          <w:ilvl w:val="1"/>
+          <w:numId w:val="10"/>
+        </w:numPr>
+        <w:contextualSpacing/>
+      </w:pPr>
+      <w:r>
+        <w:t>Each student’s name on a grid</w:t>
+      </w:r>
+    </w:p>
+    <w:p>
+      <w:pPr>
+        <w:numPr>
+          <w:ilvl w:val="2"/>
+          <w:numId w:val="10"/>
+        </w:numPr>
+        <w:pBdr>
+          <w:top w:val="nil"/>
+          <w:left w:val="nil"/>
+          <w:bottom w:val="nil"/>
+          <w:right w:val="nil"/>
+          <w:between w:val="nil"/>
+        </w:pBdr>
+        <w:contextualSpacing/>
+        <w:rPr>
+          <w:color w:val="000000"/>
+        </w:rPr>
+      </w:pPr>
+      <w:r>
+        <w:t>Students are timed and must complete the do now and put the post-it note on the chart before the timer goes off. Students are graded based on complete/incomplete. Students who do not post, are late to class, or are absent receive no credit.</w:t>
+      </w:r>
+    </w:p>
+    <w:p>
+      <w:pPr>
+        <w:numPr>
+          <w:ilvl w:val="1"/>
+          <w:numId w:val="10"/>
+        </w:numPr>
+        <w:contextualSpacing/>
+      </w:pPr>
+      <w:r>
+        <w:t>See, Think, Wonder</w:t>
+      </w:r>
+    </w:p>
+    <w:p>
+      <w:pPr>
+        <w:numPr>
+          <w:ilvl w:val="2"/>
+          <w:numId w:val="10"/>
+        </w:numPr>
+        <w:contextualSpacing/>
+      </w:pPr>
+      <w:r>
+        <w:t xml:space="preserve">Use the final project sample as a hook into the beginning of the unit. Try to tie </w:t>
+      </w:r>
+      <w:proofErr w:type="gramStart"/>
+      <w:r>
+        <w:t>students</w:t>
+      </w:r>
+      <w:proofErr w:type="gramEnd"/>
+      <w:r>
+        <w:t xml:space="preserve"> observations to the upcoming lesson</w:t>
+      </w:r>
+    </w:p>
+    <w:p>
+      <w:pPr>
+        <w:numPr>
+          <w:ilvl w:val="0"/>
+          <w:numId w:val="11"/>
+        </w:numPr>
+        <w:contextualSpacing/>
+      </w:pPr>
+      <w:r>
+        <w:lastRenderedPageBreak/>
+        <w:t xml:space="preserve">1) Ask students, "What do you see?" </w:t>
+      </w:r>
+      <w:r>
+        <w:rPr>
+          <w:i/>
+        </w:rPr>
+        <w:t xml:space="preserve">Prompt students to only make observations based on what is plainly apparent, for example </w:t>
+      </w:r>
+      <w:bookmarkStart w:id="6" w:name="_GoBack"/>
+      <w:bookmarkEnd w:id="6"/>
+      <w:r>
+        <w:rPr>
+          <w:i/>
+        </w:rPr>
+        <w:t>an inventory of what items are present, where they are, or a visible change that occurs (such as a costume change)</w:t>
+      </w:r>
+    </w:p>
+    <w:p>
+      <w:pPr>
+        <w:pBdr>
+          <w:bottom w:val="single" w:sz="4" w:space="1" w:color="auto"/>
+        </w:pBdr>
+        <w:contextualSpacing/>
+      </w:pPr>
+    </w:p>
+    <w:p>
+      <w:pPr>
+        <w:pStyle w:val="Heading1"/>
+      </w:pPr>
+      <w:bookmarkStart w:id="7" w:name="_Toc522196474"/>
+      <w:r>
+        <w:t xml:space="preserve">Beauty &amp; Joy of Computing </w:t>
+      </w:r>
+      <w:r>
+        <w:t>S</w:t>
+      </w:r>
+      <w:r>
+        <w:t xml:space="preserve">nap! </w:t>
+      </w:r>
+      <w:r>
+        <w:t>Shortcuts</w:t>
+      </w:r>
+      <w:bookmarkEnd w:id="7"/>
+    </w:p>
+    <w:p>
+      <w:pPr>
+        <w:rPr>
+          <w:i/>
+          <w:highlight w:val="white"/>
+        </w:rPr>
+      </w:pPr>
+      <w:r>
+        <w:rPr>
+          <w:i/>
+          <w:highlight w:val="white"/>
+        </w:rPr>
+        <w:t xml:space="preserve">These recommendations were provided by </w:t>
+      </w:r>
+      <w:r>
+        <w:rPr>
+          <w:i/>
+          <w:highlight w:val="white"/>
+        </w:rPr>
+        <w:t>the BJC team</w:t>
+      </w:r>
+      <w:r>
+        <w:rPr>
+          <w:i/>
+          <w:highlight w:val="white"/>
+        </w:rPr>
+        <w:t>.</w:t>
+      </w:r>
+    </w:p>
+    <w:p>
+      <w:pPr>
+        <w:pStyle w:val="Heading3"/>
+        <w:pBdr>
+          <w:top w:val="nil"/>
+          <w:left w:val="nil"/>
+          <w:bottom w:val="nil"/>
+          <w:right w:val="nil"/>
+          <w:between w:val="nil"/>
+        </w:pBdr>
+      </w:pPr>
+      <w:bookmarkStart w:id="8" w:name="_Toc522196475"/>
+      <w:r>
         <w:t>Tip 1:</w:t>
       </w:r>
       <w:r>
@@ -1812,7 +3104,7 @@
       <w:r>
         <w:t>Transparent Costume Backgrounds</w:t>
       </w:r>
-      <w:bookmarkEnd w:id="3"/>
+      <w:bookmarkEnd w:id="8"/>
     </w:p>
     <w:p>
       <w:pPr>
@@ -1872,8 +3164,8 @@
           <w:between w:val="nil"/>
         </w:pBdr>
       </w:pPr>
-      <w:bookmarkStart w:id="4" w:name="_opoils6hh5xw" w:colFirst="0" w:colLast="0"/>
-      <w:bookmarkEnd w:id="4"/>
+      <w:bookmarkStart w:id="9" w:name="_opoils6hh5xw" w:colFirst="0" w:colLast="0"/>
+      <w:bookmarkEnd w:id="9"/>
       <w:r>
         <w:t>A. Using the Snap Image Editor</w:t>
       </w:r>
@@ -1882,7 +3174,7 @@
           <w:noProof/>
         </w:rPr>
         <w:drawing>
-          <wp:anchor distT="114300" distB="114300" distL="114300" distR="114300" simplePos="0" relativeHeight="251653632" behindDoc="0" locked="0" layoutInCell="1" hidden="0" allowOverlap="1" wp14:anchorId="5CF3BEEC" wp14:editId="0DF05973">
+          <wp:anchor distT="114300" distB="114300" distL="114300" distR="114300" simplePos="0" relativeHeight="251656192" behindDoc="0" locked="0" layoutInCell="1" hidden="0" allowOverlap="1" wp14:anchorId="5CF3BEEC" wp14:editId="0DF05973">
             <wp:simplePos x="0" y="0"/>
             <wp:positionH relativeFrom="margin">
               <wp:posOffset>4752975</wp:posOffset>
@@ -1903,7 +3195,7 @@
                     <pic:cNvPicPr preferRelativeResize="0"/>
                   </pic:nvPicPr>
                   <pic:blipFill>
-                    <a:blip r:embed="rId8"/>
+                    <a:blip r:embed="rId10"/>
                     <a:srcRect/>
                     <a:stretch>
                       <a:fillRect/>
@@ -2056,6 +3348,7 @@
         </w:pBdr>
       </w:pPr>
       <w:r>
+        <w:lastRenderedPageBreak/>
         <w:t>2) From the edit, you can select "fill" and select the somewhat hard-to-spot transparent "color".</w:t>
       </w:r>
       <w:r>
@@ -2063,7 +3356,7 @@
           <w:noProof/>
         </w:rPr>
         <w:drawing>
-          <wp:anchor distT="114300" distB="114300" distL="114300" distR="114300" simplePos="0" relativeHeight="251660800" behindDoc="0" locked="0" layoutInCell="1" hidden="0" allowOverlap="1" wp14:anchorId="58A451F7" wp14:editId="32E94B9F">
+          <wp:anchor distT="114300" distB="114300" distL="114300" distR="114300" simplePos="0" relativeHeight="251658240" behindDoc="0" locked="0" layoutInCell="1" hidden="0" allowOverlap="1" wp14:anchorId="58A451F7" wp14:editId="32E94B9F">
             <wp:simplePos x="0" y="0"/>
             <wp:positionH relativeFrom="margin">
               <wp:posOffset>476250</wp:posOffset>
@@ -2084,7 +3377,7 @@
                     <pic:cNvPicPr preferRelativeResize="0"/>
                   </pic:nvPicPr>
                   <pic:blipFill>
-                    <a:blip r:embed="rId9"/>
+                    <a:blip r:embed="rId11"/>
                     <a:srcRect/>
                     <a:stretch>
                       <a:fillRect/>
@@ -2157,11 +3450,7 @@
         </w:pBdr>
       </w:pPr>
       <w:r>
-        <w:t xml:space="preserve">3) Click on the </w:t>
-      </w:r>
-      <w:r>
-        <w:lastRenderedPageBreak/>
-        <w:t>background color that you want to make transparent.</w:t>
+        <w:t>3) Click on the background color that you want to make transparent.</w:t>
       </w:r>
     </w:p>
     <w:p>
@@ -2206,7 +3495,7 @@
                     <pic:cNvPicPr preferRelativeResize="0"/>
                   </pic:nvPicPr>
                   <pic:blipFill>
-                    <a:blip r:embed="rId10"/>
+                    <a:blip r:embed="rId12"/>
                     <a:srcRect/>
                     <a:stretch>
                       <a:fillRect/>
@@ -2254,6 +3543,7 @@
         </w:pBdr>
       </w:pPr>
       <w:r>
+        <w:lastRenderedPageBreak/>
         <w:t>You can also use the brush tool with color set to “transparent” to "erase" the background, brushing around the image.</w:t>
       </w:r>
     </w:p>
@@ -2268,8 +3558,8 @@
           <w:between w:val="nil"/>
         </w:pBdr>
       </w:pPr>
-      <w:bookmarkStart w:id="5" w:name="_cw8jg1qz1igm" w:colFirst="0" w:colLast="0"/>
-      <w:bookmarkEnd w:id="5"/>
+      <w:bookmarkStart w:id="10" w:name="_cw8jg1qz1igm" w:colFirst="0" w:colLast="0"/>
+      <w:bookmarkEnd w:id="10"/>
       <w:r>
         <w:t xml:space="preserve">B. Use another image editing tool, such as </w:t>
       </w:r>
@@ -2294,7 +3584,7 @@
           <w:highlight w:val="white"/>
         </w:rPr>
       </w:pPr>
-      <w:hyperlink r:id="rId11">
+      <w:hyperlink r:id="rId13">
         <w:r>
           <w:rPr>
             <w:color w:val="3C7CC0"/>
@@ -2424,8 +3714,8 @@
         </w:pBdr>
         <w:spacing w:after="40"/>
       </w:pPr>
-      <w:bookmarkStart w:id="6" w:name="_xsv2pjhmjzgm" w:colFirst="0" w:colLast="0"/>
-      <w:bookmarkEnd w:id="6"/>
+      <w:bookmarkStart w:id="11" w:name="_xsv2pjhmjzgm" w:colFirst="0" w:colLast="0"/>
+      <w:bookmarkEnd w:id="11"/>
       <w:r>
         <w:t xml:space="preserve">C. Search for an image with no background </w:t>
       </w:r>
@@ -2491,17 +3781,16 @@
           <w:between w:val="nil"/>
         </w:pBdr>
       </w:pPr>
-      <w:bookmarkStart w:id="7" w:name="_ul87f2wiwsrk" w:colFirst="0" w:colLast="0"/>
-      <w:bookmarkStart w:id="8" w:name="_Toc522044734"/>
-      <w:bookmarkEnd w:id="7"/>
-      <w:r>
-        <w:lastRenderedPageBreak/>
+      <w:bookmarkStart w:id="12" w:name="_ul87f2wiwsrk" w:colFirst="0" w:colLast="0"/>
+      <w:bookmarkStart w:id="13" w:name="_Toc522196476"/>
+      <w:bookmarkEnd w:id="12"/>
+      <w:r>
         <w:t xml:space="preserve">Tip 2: </w:t>
       </w:r>
       <w:r>
         <w:t>Moving blocks of code</w:t>
       </w:r>
-      <w:bookmarkEnd w:id="8"/>
+      <w:bookmarkEnd w:id="13"/>
     </w:p>
     <w:p>
       <w:pPr>
@@ -2614,16 +3903,17 @@
         </w:pBdr>
         <w:contextualSpacing/>
       </w:pPr>
-      <w:commentRangeStart w:id="9"/>
-      <w:r>
-        <w:t>Try to keep the scripting area neat and organized</w:t>
-      </w:r>
-      <w:commentRangeEnd w:id="9"/>
-      <w:r>
-        <w:commentReference w:id="9"/>
-      </w:r>
-      <w:r>
-        <w:t xml:space="preserve"> so you can see all the scripts.  If you aren’t careful, it’s easy to have a script hidden off screen, which can lead to confusing bugs.  </w:t>
+      <w:r>
+        <w:t xml:space="preserve">Try to keep the scripting area neat and organized so you can see all the scripts.  If you aren’t careful, it’s easy to have a script hidden off screen, which can lead to confusing bugs.  </w:t>
+      </w:r>
+      <w:r>
+        <w:t xml:space="preserve">You can </w:t>
+      </w:r>
+      <w:r>
+        <w:rPr>
+          <w:color w:val="000000"/>
+        </w:rPr>
+        <w:t>right-click clean up can also help with this, but it organizes all your blocks of code into one column, which may or may not be the user's preference.</w:t>
       </w:r>
     </w:p>
     <w:p>
@@ -2809,16 +4099,16 @@
           <w:between w:val="nil"/>
         </w:pBdr>
       </w:pPr>
-      <w:bookmarkStart w:id="10" w:name="_yp4uat4cdqw0" w:colFirst="0" w:colLast="0"/>
-      <w:bookmarkStart w:id="11" w:name="_Toc522044735"/>
-      <w:bookmarkEnd w:id="10"/>
+      <w:bookmarkStart w:id="14" w:name="_yp4uat4cdqw0" w:colFirst="0" w:colLast="0"/>
+      <w:bookmarkStart w:id="15" w:name="_Toc522196477"/>
+      <w:bookmarkEnd w:id="14"/>
       <w:r>
         <w:t xml:space="preserve">Tip 3: </w:t>
       </w:r>
       <w:r>
         <w:t>Copy code or costumes between sprites</w:t>
       </w:r>
-      <w:bookmarkEnd w:id="11"/>
+      <w:bookmarkEnd w:id="15"/>
     </w:p>
     <w:p>
       <w:pPr>
@@ -2899,17 +4189,16 @@
       <w:pPr>
         <w:pStyle w:val="Heading3"/>
       </w:pPr>
-      <w:bookmarkStart w:id="12" w:name="_fehmys9gt1gw" w:colFirst="0" w:colLast="0"/>
-      <w:bookmarkStart w:id="13" w:name="_Toc522044736"/>
-      <w:bookmarkEnd w:id="12"/>
-      <w:r>
-        <w:lastRenderedPageBreak/>
+      <w:bookmarkStart w:id="16" w:name="_fehmys9gt1gw" w:colFirst="0" w:colLast="0"/>
+      <w:bookmarkStart w:id="17" w:name="_Toc522196478"/>
+      <w:bookmarkEnd w:id="16"/>
+      <w:r>
         <w:t xml:space="preserve">Tip 4: </w:t>
       </w:r>
       <w:r>
         <w:t>Beware the “Stamp” Block!</w:t>
       </w:r>
-      <w:bookmarkEnd w:id="13"/>
+      <w:bookmarkEnd w:id="17"/>
     </w:p>
     <w:p>
       <w:pPr>
@@ -2954,37 +4243,364 @@
           <w:between w:val="nil"/>
         </w:pBdr>
       </w:pPr>
-      <w:bookmarkStart w:id="14" w:name="_n5g6k5pddc7q" w:colFirst="0" w:colLast="0"/>
-      <w:bookmarkStart w:id="15" w:name="_Toc522044737"/>
-      <w:bookmarkEnd w:id="14"/>
+      <w:bookmarkStart w:id="18" w:name="_n5g6k5pddc7q" w:colFirst="0" w:colLast="0"/>
+      <w:bookmarkStart w:id="19" w:name="_Toc522196479"/>
+      <w:bookmarkEnd w:id="18"/>
       <w:r>
         <w:t xml:space="preserve">Tip 5: </w:t>
       </w:r>
       <w:r>
         <w:t>Searching for blocks by name</w:t>
       </w:r>
-      <w:bookmarkEnd w:id="15"/>
-    </w:p>
-    <w:p>
-      <w:pPr>
-        <w:pBdr>
-          <w:top w:val="nil"/>
-          <w:left w:val="nil"/>
-          <w:bottom w:val="nil"/>
-          <w:right w:val="nil"/>
-          <w:between w:val="nil"/>
-        </w:pBdr>
-      </w:pPr>
-      <w:r>
-        <w:t xml:space="preserve">Press Control-f, then start typing to search for a block by </w:t>
-      </w:r>
-      <w:commentRangeStart w:id="16"/>
-      <w:r>
-        <w:t>name</w:t>
-      </w:r>
-      <w:commentRangeEnd w:id="16"/>
-      <w:r>
-        <w:commentReference w:id="16"/>
+      <w:bookmarkEnd w:id="19"/>
+    </w:p>
+    <w:p>
+      <w:pPr>
+        <w:pBdr>
+          <w:top w:val="nil"/>
+          <w:left w:val="nil"/>
+          <w:bottom w:val="nil"/>
+          <w:right w:val="nil"/>
+          <w:between w:val="nil"/>
+        </w:pBdr>
+      </w:pPr>
+      <w:r>
+        <w:t>Press Control-f, then start typing to search for a block by name</w:t>
+      </w:r>
+    </w:p>
+    <w:p>
+      <w:pPr>
+        <w:pBdr>
+          <w:top w:val="nil"/>
+          <w:left w:val="nil"/>
+          <w:bottom w:val="nil"/>
+          <w:right w:val="nil"/>
+          <w:between w:val="nil"/>
+        </w:pBdr>
+      </w:pPr>
+    </w:p>
+    <w:p>
+      <w:pPr>
+        <w:widowControl w:val="0"/>
+        <w:pBdr>
+          <w:top w:val="nil"/>
+          <w:left w:val="nil"/>
+          <w:bottom w:val="nil"/>
+          <w:right w:val="nil"/>
+          <w:between w:val="nil"/>
+        </w:pBdr>
+        <w:spacing w:line="240" w:lineRule="auto"/>
+        <w:rPr>
+          <w:color w:val="000000"/>
+        </w:rPr>
+      </w:pPr>
+      <w:r>
+        <w:rPr>
+          <w:color w:val="000000"/>
+        </w:rPr>
+        <w:t>If you've ticked the Keyboard Editing option on the Options menu (the 'gear' icon to the right of the cloud) then you can enter blocks using the keyboard by first shift-clicking anywhere in the Scripting Area, then when the horizontal flashing cursor appears start typing.</w:t>
+      </w:r>
+    </w:p>
+    <w:p>
+      <w:pPr>
+        <w:widowControl w:val="0"/>
+        <w:pBdr>
+          <w:top w:val="nil"/>
+          <w:left w:val="nil"/>
+          <w:bottom w:val="nil"/>
+          <w:right w:val="nil"/>
+          <w:between w:val="nil"/>
+        </w:pBdr>
+        <w:spacing w:line="240" w:lineRule="auto"/>
+        <w:rPr>
+          <w:color w:val="000000"/>
+        </w:rPr>
+      </w:pPr>
+    </w:p>
+    <w:p>
+      <w:pPr>
+        <w:widowControl w:val="0"/>
+        <w:pBdr>
+          <w:top w:val="nil"/>
+          <w:left w:val="nil"/>
+          <w:bottom w:val="nil"/>
+          <w:right w:val="nil"/>
+          <w:between w:val="nil"/>
+        </w:pBdr>
+        <w:spacing w:line="240" w:lineRule="auto"/>
+        <w:rPr>
+          <w:color w:val="000000"/>
+        </w:rPr>
+      </w:pPr>
+      <w:r>
+        <w:rPr>
+          <w:color w:val="000000"/>
+        </w:rPr>
+        <w:t xml:space="preserve">Just as with Ctrl/F you get an input box into which you can type. Now however as you type the block whose 'name' matches what you've typed appears with a white outline (if the highlighted block isn't the one you want press cursor down to select another). Press </w:t>
+      </w:r>
+      <w:proofErr w:type="gramStart"/>
+      <w:r>
+        <w:rPr>
+          <w:color w:val="000000"/>
+        </w:rPr>
+        <w:t>enter</w:t>
+      </w:r>
+      <w:proofErr w:type="gramEnd"/>
+      <w:r>
+        <w:rPr>
+          <w:color w:val="000000"/>
+        </w:rPr>
+        <w:t xml:space="preserve"> and the block is inserted into the Scripting Area.</w:t>
+      </w:r>
+    </w:p>
+    <w:p>
+      <w:pPr>
+        <w:widowControl w:val="0"/>
+        <w:pBdr>
+          <w:top w:val="nil"/>
+          <w:left w:val="nil"/>
+          <w:bottom w:val="nil"/>
+          <w:right w:val="nil"/>
+          <w:between w:val="nil"/>
+        </w:pBdr>
+        <w:spacing w:line="240" w:lineRule="auto"/>
+        <w:rPr>
+          <w:color w:val="000000"/>
+        </w:rPr>
+      </w:pPr>
+    </w:p>
+    <w:p>
+      <w:pPr>
+        <w:widowControl w:val="0"/>
+        <w:pBdr>
+          <w:top w:val="nil"/>
+          <w:left w:val="nil"/>
+          <w:bottom w:val="nil"/>
+          <w:right w:val="nil"/>
+          <w:between w:val="nil"/>
+        </w:pBdr>
+        <w:spacing w:line="240" w:lineRule="auto"/>
+        <w:rPr>
+          <w:color w:val="000000"/>
+        </w:rPr>
+      </w:pPr>
+      <w:r>
+        <w:rPr>
+          <w:color w:val="000000"/>
+        </w:rPr>
+        <w:t xml:space="preserve">If the block you've just inserted has </w:t>
+      </w:r>
+      <w:proofErr w:type="gramStart"/>
+      <w:r>
+        <w:rPr>
+          <w:color w:val="000000"/>
+        </w:rPr>
+        <w:t>slots</w:t>
+      </w:r>
+      <w:proofErr w:type="gramEnd"/>
+      <w:r>
+        <w:rPr>
+          <w:color w:val="000000"/>
+        </w:rPr>
+        <w:t xml:space="preserve"> then the Scripting Area highlight moves to the first where you can start typing again (this is very useful with the infix-expression-to-reporter parser discussed below).</w:t>
+      </w:r>
+    </w:p>
+    <w:p>
+      <w:pPr>
+        <w:widowControl w:val="0"/>
+        <w:pBdr>
+          <w:top w:val="nil"/>
+          <w:left w:val="nil"/>
+          <w:bottom w:val="nil"/>
+          <w:right w:val="nil"/>
+          <w:between w:val="nil"/>
+        </w:pBdr>
+        <w:spacing w:line="240" w:lineRule="auto"/>
+        <w:rPr>
+          <w:color w:val="000000"/>
+        </w:rPr>
+      </w:pPr>
+    </w:p>
+    <w:p>
+      <w:pPr>
+        <w:widowControl w:val="0"/>
+        <w:pBdr>
+          <w:top w:val="nil"/>
+          <w:left w:val="nil"/>
+          <w:bottom w:val="nil"/>
+          <w:right w:val="nil"/>
+          <w:between w:val="nil"/>
+        </w:pBdr>
+        <w:spacing w:line="240" w:lineRule="auto"/>
+        <w:rPr>
+          <w:color w:val="000000"/>
+        </w:rPr>
+      </w:pPr>
+      <w:r>
+        <w:rPr>
+          <w:color w:val="000000"/>
+        </w:rPr>
+        <w:t>You can move the highlight using the cursor keys (left and right move you 'within' the current block, up and down between blocks). Experiment and you'll get a good feel for how it works.</w:t>
+      </w:r>
+    </w:p>
+    <w:p>
+      <w:pPr>
+        <w:widowControl w:val="0"/>
+        <w:pBdr>
+          <w:top w:val="nil"/>
+          <w:left w:val="nil"/>
+          <w:bottom w:val="nil"/>
+          <w:right w:val="nil"/>
+          <w:between w:val="nil"/>
+        </w:pBdr>
+        <w:spacing w:line="240" w:lineRule="auto"/>
+        <w:rPr>
+          <w:color w:val="000000"/>
+        </w:rPr>
+      </w:pPr>
+    </w:p>
+    <w:p>
+      <w:pPr>
+        <w:widowControl w:val="0"/>
+        <w:pBdr>
+          <w:top w:val="nil"/>
+          <w:left w:val="nil"/>
+          <w:bottom w:val="nil"/>
+          <w:right w:val="nil"/>
+          <w:between w:val="nil"/>
+        </w:pBdr>
+        <w:spacing w:line="240" w:lineRule="auto"/>
+        <w:rPr>
+          <w:color w:val="000000"/>
+        </w:rPr>
+      </w:pPr>
+      <w:r>
+        <w:rPr>
+          <w:color w:val="000000"/>
+        </w:rPr>
+        <w:t xml:space="preserve">Version 4.0.10 onwards has the infix-expression-to-reporter parser which means that, for </w:t>
+      </w:r>
+      <w:r>
+        <w:rPr>
+          <w:color w:val="000000"/>
+        </w:rPr>
+        <w:lastRenderedPageBreak/>
+        <w:t>example, if you want the equivalent of</w:t>
+      </w:r>
+    </w:p>
+    <w:p>
+      <w:pPr>
+        <w:widowControl w:val="0"/>
+        <w:pBdr>
+          <w:top w:val="nil"/>
+          <w:left w:val="nil"/>
+          <w:bottom w:val="nil"/>
+          <w:right w:val="nil"/>
+          <w:between w:val="nil"/>
+        </w:pBdr>
+        <w:spacing w:line="240" w:lineRule="auto"/>
+        <w:rPr>
+          <w:color w:val="000000"/>
+        </w:rPr>
+      </w:pPr>
+    </w:p>
+    <w:p>
+      <w:pPr>
+        <w:widowControl w:val="0"/>
+        <w:pBdr>
+          <w:top w:val="nil"/>
+          <w:left w:val="nil"/>
+          <w:bottom w:val="nil"/>
+          <w:right w:val="nil"/>
+          <w:between w:val="nil"/>
+        </w:pBdr>
+        <w:spacing w:line="240" w:lineRule="auto"/>
+        <w:rPr>
+          <w:color w:val="000000"/>
+        </w:rPr>
+      </w:pPr>
+      <w:r>
+        <w:rPr>
+          <w:color w:val="000000"/>
+        </w:rPr>
+        <w:t>if a &lt; b</w:t>
+      </w:r>
+    </w:p>
+    <w:p>
+      <w:pPr>
+        <w:widowControl w:val="0"/>
+        <w:pBdr>
+          <w:top w:val="nil"/>
+          <w:left w:val="nil"/>
+          <w:bottom w:val="nil"/>
+          <w:right w:val="nil"/>
+          <w:between w:val="nil"/>
+        </w:pBdr>
+        <w:spacing w:line="240" w:lineRule="auto"/>
+        <w:rPr>
+          <w:color w:val="000000"/>
+        </w:rPr>
+      </w:pPr>
+      <w:r>
+        <w:rPr>
+          <w:color w:val="000000"/>
+        </w:rPr>
+        <w:t xml:space="preserve"> </w:t>
+      </w:r>
+    </w:p>
+    <w:p>
+      <w:pPr>
+        <w:widowControl w:val="0"/>
+        <w:pBdr>
+          <w:top w:val="nil"/>
+          <w:left w:val="nil"/>
+          <w:bottom w:val="nil"/>
+          <w:right w:val="nil"/>
+          <w:between w:val="nil"/>
+        </w:pBdr>
+        <w:spacing w:line="240" w:lineRule="auto"/>
+        <w:rPr>
+          <w:color w:val="000000"/>
+        </w:rPr>
+      </w:pPr>
+      <w:r>
+        <w:rPr>
+          <w:color w:val="000000"/>
+        </w:rPr>
+        <w:t>shift-click, type if, press enter, type a&lt;b and press enter.</w:t>
+      </w:r>
+    </w:p>
+    <w:p>
+      <w:pPr>
+        <w:widowControl w:val="0"/>
+        <w:pBdr>
+          <w:top w:val="nil"/>
+          <w:left w:val="nil"/>
+          <w:bottom w:val="nil"/>
+          <w:right w:val="nil"/>
+          <w:between w:val="nil"/>
+        </w:pBdr>
+        <w:spacing w:line="240" w:lineRule="auto"/>
+        <w:rPr>
+          <w:color w:val="000000"/>
+        </w:rPr>
+      </w:pPr>
+    </w:p>
+    <w:p>
+      <w:pPr>
+        <w:pBdr>
+          <w:top w:val="nil"/>
+          <w:left w:val="nil"/>
+          <w:bottom w:val="nil"/>
+          <w:right w:val="nil"/>
+          <w:between w:val="nil"/>
+        </w:pBdr>
+      </w:pPr>
+      <w:r>
+        <w:rPr>
+          <w:color w:val="000000"/>
+        </w:rPr>
+        <w:t>This is very quick once you get used to it.</w:t>
       </w:r>
     </w:p>
     <w:p>
@@ -3014,16 +4630,16 @@
           <w:between w:val="nil"/>
         </w:pBdr>
       </w:pPr>
-      <w:bookmarkStart w:id="17" w:name="_t86eggth5h4y" w:colFirst="0" w:colLast="0"/>
-      <w:bookmarkStart w:id="18" w:name="_Toc522044738"/>
-      <w:bookmarkEnd w:id="17"/>
+      <w:bookmarkStart w:id="20" w:name="_t86eggth5h4y" w:colFirst="0" w:colLast="0"/>
+      <w:bookmarkStart w:id="21" w:name="_Toc522196480"/>
+      <w:bookmarkEnd w:id="20"/>
       <w:r>
         <w:t xml:space="preserve">Tip 6: </w:t>
       </w:r>
       <w:r>
         <w:t>Finding a sprite on the stage</w:t>
       </w:r>
-      <w:bookmarkEnd w:id="18"/>
+      <w:bookmarkEnd w:id="21"/>
     </w:p>
     <w:p>
       <w:pPr>
@@ -3066,16 +4682,16 @@
           <w:between w:val="nil"/>
         </w:pBdr>
       </w:pPr>
-      <w:bookmarkStart w:id="19" w:name="_ecqfh75b67i8" w:colFirst="0" w:colLast="0"/>
-      <w:bookmarkStart w:id="20" w:name="_Toc522044739"/>
-      <w:bookmarkEnd w:id="19"/>
+      <w:bookmarkStart w:id="22" w:name="_ecqfh75b67i8" w:colFirst="0" w:colLast="0"/>
+      <w:bookmarkStart w:id="23" w:name="_Toc522196481"/>
+      <w:bookmarkEnd w:id="22"/>
       <w:r>
         <w:t xml:space="preserve">Tip 7: </w:t>
       </w:r>
       <w:r>
         <w:t>Naming sprites, costumes, variables, custom blocks</w:t>
       </w:r>
-      <w:bookmarkEnd w:id="20"/>
+      <w:bookmarkEnd w:id="23"/>
     </w:p>
     <w:p>
       <w:pPr>
@@ -3243,16 +4859,16 @@
           <w:between w:val="nil"/>
         </w:pBdr>
       </w:pPr>
-      <w:bookmarkStart w:id="21" w:name="_buvstn669yzz" w:colFirst="0" w:colLast="0"/>
-      <w:bookmarkStart w:id="22" w:name="_Toc522044740"/>
-      <w:bookmarkEnd w:id="21"/>
+      <w:bookmarkStart w:id="24" w:name="_buvstn669yzz" w:colFirst="0" w:colLast="0"/>
+      <w:bookmarkStart w:id="25" w:name="_Toc522196482"/>
+      <w:bookmarkEnd w:id="24"/>
       <w:r>
         <w:t xml:space="preserve">Tip 8: </w:t>
       </w:r>
       <w:r>
         <w:t>Changing Stage Size</w:t>
       </w:r>
-      <w:bookmarkEnd w:id="22"/>
+      <w:bookmarkEnd w:id="25"/>
     </w:p>
     <w:p>
       <w:pPr>
@@ -3307,39 +4923,46 @@
         </w:pBdr>
         <w:spacing w:after="40"/>
       </w:pPr>
-      <w:bookmarkStart w:id="23" w:name="_ke7sl29hlhrb" w:colFirst="0" w:colLast="0"/>
-      <w:bookmarkStart w:id="24" w:name="_Toc522044741"/>
-      <w:bookmarkEnd w:id="23"/>
-      <w:r>
+      <w:bookmarkStart w:id="26" w:name="_ke7sl29hlhrb" w:colFirst="0" w:colLast="0"/>
+      <w:bookmarkStart w:id="27" w:name="_Toc522196483"/>
+      <w:bookmarkEnd w:id="26"/>
+      <w:r>
+        <w:t xml:space="preserve">Tip 9: </w:t>
+      </w:r>
+      <w:r>
+        <w:t>Sprite Rotation</w:t>
+      </w:r>
+      <w:bookmarkEnd w:id="27"/>
+    </w:p>
+    <w:p>
+      <w:pPr>
+        <w:pBdr>
+          <w:top w:val="nil"/>
+          <w:left w:val="nil"/>
+          <w:bottom w:val="nil"/>
+          <w:right w:val="nil"/>
+          <w:between w:val="nil"/>
+        </w:pBdr>
+        <w:spacing w:after="40"/>
+        <w:rPr>
+          <w:color w:val="333333"/>
+          <w:highlight w:val="white"/>
+        </w:rPr>
+      </w:pPr>
+      <w:r>
+        <w:rPr>
+          <w:color w:val="333333"/>
+          <w:highlight w:val="white"/>
+        </w:rPr>
+        <w:t xml:space="preserve">Sometimes, you want to constrain the motion of a sprite so that it only faces left or right when rotated, rather than flipping upside down. Snap has a special Sprite property for the mode of rotation. You'll see 3 small circular buttons to the left of the input where you can set a sprite's </w:t>
+      </w:r>
+      <w:r>
+        <w:rPr>
+          <w:color w:val="333333"/>
+          <w:highlight w:val="white"/>
+        </w:rPr>
         <w:lastRenderedPageBreak/>
-        <w:t xml:space="preserve">Tip 9: </w:t>
-      </w:r>
-      <w:r>
-        <w:t>Sprite Rotation</w:t>
-      </w:r>
-      <w:bookmarkEnd w:id="24"/>
-    </w:p>
-    <w:p>
-      <w:pPr>
-        <w:pBdr>
-          <w:top w:val="nil"/>
-          <w:left w:val="nil"/>
-          <w:bottom w:val="nil"/>
-          <w:right w:val="nil"/>
-          <w:between w:val="nil"/>
-        </w:pBdr>
-        <w:spacing w:after="40"/>
-        <w:rPr>
-          <w:color w:val="333333"/>
-          <w:highlight w:val="white"/>
-        </w:rPr>
-      </w:pPr>
-      <w:r>
-        <w:rPr>
-          <w:color w:val="333333"/>
-          <w:highlight w:val="white"/>
-        </w:rPr>
-        <w:t xml:space="preserve">Sometimes, you want to constrain the motion of a sprite so that it only faces left or right when rotated, rather than flipping upside down. Snap has a special Sprite property for the mode of rotation. You'll see 3 small circular buttons to the left of the input where you can set a sprite's name. These correspond to free rotation, only face left/right, and no rotation. </w:t>
+        <w:t xml:space="preserve">name. These correspond to free rotation, only face left/right, and no rotation. </w:t>
       </w:r>
       <w:r>
         <w:rPr>
@@ -3361,7 +4984,7 @@
                     <pic:cNvPicPr preferRelativeResize="0"/>
                   </pic:nvPicPr>
                   <pic:blipFill>
-                    <a:blip r:embed="rId15"/>
+                    <a:blip r:embed="rId14"/>
                     <a:srcRect/>
                     <a:stretch>
                       <a:fillRect/>
@@ -3410,7 +5033,7 @@
           <w:noProof/>
         </w:rPr>
         <w:drawing>
-          <wp:anchor distT="114300" distB="114300" distL="114300" distR="114300" simplePos="0" relativeHeight="251667968" behindDoc="0" locked="0" layoutInCell="1" hidden="0" allowOverlap="1" wp14:anchorId="0A5A19DA" wp14:editId="3D9E8727">
+          <wp:anchor distT="114300" distB="114300" distL="114300" distR="114300" simplePos="0" relativeHeight="251660288" behindDoc="0" locked="0" layoutInCell="1" hidden="0" allowOverlap="1" wp14:anchorId="0A5A19DA" wp14:editId="3D9E8727">
             <wp:simplePos x="0" y="0"/>
             <wp:positionH relativeFrom="margin">
               <wp:posOffset>2571750</wp:posOffset>
@@ -3431,7 +5054,7 @@
                     <pic:cNvPicPr preferRelativeResize="0"/>
                   </pic:nvPicPr>
                   <pic:blipFill>
-                    <a:blip r:embed="rId16"/>
+                    <a:blip r:embed="rId15"/>
                     <a:srcRect/>
                     <a:stretch>
                       <a:fillRect/>
@@ -3466,16 +5089,16 @@
         </w:pBdr>
         <w:spacing w:after="40"/>
       </w:pPr>
-      <w:bookmarkStart w:id="25" w:name="_rusryb1evy4q" w:colFirst="0" w:colLast="0"/>
-      <w:bookmarkStart w:id="26" w:name="_Toc522044742"/>
-      <w:bookmarkEnd w:id="25"/>
+      <w:bookmarkStart w:id="28" w:name="_rusryb1evy4q" w:colFirst="0" w:colLast="0"/>
+      <w:bookmarkStart w:id="29" w:name="_Toc522196484"/>
+      <w:bookmarkEnd w:id="28"/>
       <w:r>
         <w:t xml:space="preserve">Tip 10: </w:t>
       </w:r>
       <w:r>
         <w:t>Sprite Centering</w:t>
       </w:r>
-      <w:bookmarkEnd w:id="26"/>
+      <w:bookmarkEnd w:id="29"/>
     </w:p>
     <w:p>
       <w:pPr>
@@ -3581,7 +5204,7 @@
                     <pic:cNvPicPr preferRelativeResize="0"/>
                   </pic:nvPicPr>
                   <pic:blipFill>
-                    <a:blip r:embed="rId17"/>
+                    <a:blip r:embed="rId16"/>
                     <a:srcRect/>
                     <a:stretch>
                       <a:fillRect/>
@@ -3664,7 +5287,15 @@
           <w:color w:val="333333"/>
           <w:highlight w:val="white"/>
         </w:rPr>
-        <w:t xml:space="preserve"> (x, y) coordinate, and it seems to go somewhere else, it could be that the costume’s center is not where you think it is.  For example, the ball below has a center which is far away, which can be the source of hard to find bugs.  </w:t>
+        <w:t xml:space="preserve"> (x, y) coordinate, and it seems to go somewhere else, it could be that </w:t>
+      </w:r>
+      <w:r>
+        <w:rPr>
+          <w:color w:val="333333"/>
+          <w:highlight w:val="white"/>
+        </w:rPr>
+        <w:lastRenderedPageBreak/>
+        <w:t xml:space="preserve">the costume’s center is not where you think it is.  For example, the ball below has a center which is far away, which can be the source of hard to find bugs.  </w:t>
       </w:r>
     </w:p>
     <w:p>
@@ -3718,7 +5349,7 @@
                     <pic:cNvPicPr preferRelativeResize="0"/>
                   </pic:nvPicPr>
                   <pic:blipFill>
-                    <a:blip r:embed="rId18"/>
+                    <a:blip r:embed="rId17"/>
                     <a:srcRect/>
                     <a:stretch>
                       <a:fillRect/>
@@ -3770,44 +5401,40 @@
         </w:pBdr>
         <w:spacing w:after="40"/>
       </w:pPr>
-      <w:bookmarkStart w:id="27" w:name="_7t40qtypi9al" w:colFirst="0" w:colLast="0"/>
-      <w:bookmarkStart w:id="28" w:name="_Toc522044743"/>
-      <w:bookmarkEnd w:id="27"/>
+      <w:bookmarkStart w:id="30" w:name="_7t40qtypi9al" w:colFirst="0" w:colLast="0"/>
+      <w:bookmarkStart w:id="31" w:name="_Toc522196485"/>
+      <w:bookmarkEnd w:id="30"/>
       <w:r>
         <w:t xml:space="preserve">Tip 11: </w:t>
       </w:r>
       <w:r>
         <w:t>Sprite Draggability</w:t>
       </w:r>
-      <w:bookmarkEnd w:id="28"/>
-    </w:p>
-    <w:p>
-      <w:pPr>
-        <w:pBdr>
-          <w:top w:val="nil"/>
-          <w:left w:val="nil"/>
-          <w:bottom w:val="nil"/>
-          <w:right w:val="nil"/>
-          <w:between w:val="nil"/>
-        </w:pBdr>
-      </w:pPr>
-    </w:p>
-    <w:p>
-      <w:pPr>
-        <w:pBdr>
-          <w:top w:val="nil"/>
-          <w:left w:val="nil"/>
-          <w:bottom w:val="nil"/>
-          <w:right w:val="nil"/>
-          <w:between w:val="nil"/>
-        </w:pBdr>
-      </w:pPr>
-      <w:r>
-        <w:t xml:space="preserve">By default, sprites are marked draggable, which means that both the programmer and the user can click and drag the sprite.  Sometimes you want to allow the user to drag the sprite, but often after you have decided where the sprite should be, you want to uncheck the draggable box so that users can’t move it, especially for sprites that represent buttons -- you don’t want users to </w:t>
-      </w:r>
-      <w:r>
-        <w:lastRenderedPageBreak/>
-        <w:t xml:space="preserve">accidentally move the sprite when they click on it.  </w:t>
+      <w:bookmarkEnd w:id="31"/>
+    </w:p>
+    <w:p>
+      <w:pPr>
+        <w:pBdr>
+          <w:top w:val="nil"/>
+          <w:left w:val="nil"/>
+          <w:bottom w:val="nil"/>
+          <w:right w:val="nil"/>
+          <w:between w:val="nil"/>
+        </w:pBdr>
+      </w:pPr>
+    </w:p>
+    <w:p>
+      <w:pPr>
+        <w:pBdr>
+          <w:top w:val="nil"/>
+          <w:left w:val="nil"/>
+          <w:bottom w:val="nil"/>
+          <w:right w:val="nil"/>
+          <w:between w:val="nil"/>
+        </w:pBdr>
+      </w:pPr>
+      <w:r>
+        <w:t xml:space="preserve">By default, sprites are marked draggable, which means that both the programmer and the user can click and drag the sprite.  Sometimes you want to allow the user to drag the sprite, but often after you have decided where the sprite should be, you want to uncheck the draggable box so that users can’t move it, especially for sprites that represent buttons -- you don’t want users to accidentally move the sprite when they click on it.  </w:t>
       </w:r>
       <w:r>
         <w:rPr>
@@ -3827,7 +5454,7 @@
                     <pic:cNvPicPr preferRelativeResize="0"/>
                   </pic:nvPicPr>
                   <pic:blipFill>
-                    <a:blip r:embed="rId19"/>
+                    <a:blip r:embed="rId18"/>
                     <a:srcRect/>
                     <a:stretch>
                       <a:fillRect/>
@@ -3885,6 +5512,7 @@
         </w:rPr>
       </w:pPr>
       <w:r>
+        <w:lastRenderedPageBreak/>
         <w:pict w14:anchorId="1E0C13B2">
           <v:rect id="_x0000_i1036" style="width:0;height:1.5pt" o:hralign="center" o:hrstd="t" o:hr="t" fillcolor="#a0a0a0" stroked="f"/>
         </w:pict>
@@ -3901,16 +5529,16 @@
           <w:between w:val="nil"/>
         </w:pBdr>
       </w:pPr>
-      <w:bookmarkStart w:id="29" w:name="_7ojhnwg341xt" w:colFirst="0" w:colLast="0"/>
-      <w:bookmarkStart w:id="30" w:name="_Toc522044744"/>
-      <w:bookmarkEnd w:id="29"/>
+      <w:bookmarkStart w:id="32" w:name="_7ojhnwg341xt" w:colFirst="0" w:colLast="0"/>
+      <w:bookmarkStart w:id="33" w:name="_Toc522196486"/>
+      <w:bookmarkEnd w:id="32"/>
       <w:r>
         <w:t xml:space="preserve">Tip 12: </w:t>
       </w:r>
       <w:r>
         <w:t>Costumes from BYOB</w:t>
       </w:r>
-      <w:bookmarkEnd w:id="30"/>
+      <w:bookmarkEnd w:id="33"/>
     </w:p>
     <w:p>
       <w:pPr>
@@ -3925,7 +5553,7 @@
       <w:r>
         <w:t xml:space="preserve">Snap comes with several built-in costumes.  BYOB, the old, offline version of Snap, had even more.  The BYOB costumes can be found at </w:t>
       </w:r>
-      <w:hyperlink r:id="rId20">
+      <w:hyperlink r:id="rId19">
         <w:r>
           <w:rPr>
             <w:color w:val="3C7CC0"/>
@@ -3973,16 +5601,16 @@
         </w:pBdr>
         <w:spacing w:after="40"/>
       </w:pPr>
-      <w:bookmarkStart w:id="31" w:name="_qi1x88oqhn2c" w:colFirst="0" w:colLast="0"/>
-      <w:bookmarkStart w:id="32" w:name="_Toc522044745"/>
-      <w:bookmarkEnd w:id="31"/>
+      <w:bookmarkStart w:id="34" w:name="_qi1x88oqhn2c" w:colFirst="0" w:colLast="0"/>
+      <w:bookmarkStart w:id="35" w:name="_Toc522196487"/>
+      <w:bookmarkEnd w:id="34"/>
       <w:r>
         <w:t xml:space="preserve">Tip 13: </w:t>
       </w:r>
       <w:r>
         <w:t>Costumes for Animation</w:t>
       </w:r>
-      <w:bookmarkEnd w:id="32"/>
+      <w:bookmarkEnd w:id="35"/>
     </w:p>
     <w:p>
       <w:pPr>
@@ -4081,7 +5709,7 @@
       <w:r>
         <w:fldChar w:fldCharType="end"/>
       </w:r>
-      <w:hyperlink r:id="rId21">
+      <w:hyperlink r:id="rId20">
         <w:r>
           <w:rPr>
             <w:color w:val="3C7CC0"/>
@@ -4120,16 +5748,16 @@
           <w:between w:val="nil"/>
         </w:pBdr>
       </w:pPr>
-      <w:bookmarkStart w:id="33" w:name="_p1i2mk7pxoso" w:colFirst="0" w:colLast="0"/>
-      <w:bookmarkStart w:id="34" w:name="_Toc522044746"/>
-      <w:bookmarkEnd w:id="33"/>
+      <w:bookmarkStart w:id="36" w:name="_p1i2mk7pxoso" w:colFirst="0" w:colLast="0"/>
+      <w:bookmarkStart w:id="37" w:name="_Toc522196488"/>
+      <w:bookmarkEnd w:id="36"/>
       <w:r>
         <w:t xml:space="preserve">Tip 14: </w:t>
       </w:r>
       <w:r>
         <w:t>Comments</w:t>
       </w:r>
-      <w:bookmarkEnd w:id="34"/>
+      <w:bookmarkEnd w:id="37"/>
     </w:p>
     <w:p>
       <w:pPr>
@@ -4194,17 +5822,16 @@
           <w:between w:val="nil"/>
         </w:pBdr>
       </w:pPr>
-      <w:bookmarkStart w:id="35" w:name="_1z31b5m8v3z0" w:colFirst="0" w:colLast="0"/>
-      <w:bookmarkStart w:id="36" w:name="_Toc522044747"/>
-      <w:bookmarkEnd w:id="35"/>
-      <w:r>
-        <w:lastRenderedPageBreak/>
+      <w:bookmarkStart w:id="38" w:name="_1z31b5m8v3z0" w:colFirst="0" w:colLast="0"/>
+      <w:bookmarkStart w:id="39" w:name="_Toc522196489"/>
+      <w:bookmarkEnd w:id="38"/>
+      <w:r>
         <w:t xml:space="preserve">Tip 15: </w:t>
       </w:r>
       <w:r>
         <w:t>Touching Color vs Touching Sprite</w:t>
       </w:r>
-      <w:bookmarkEnd w:id="36"/>
+      <w:bookmarkEnd w:id="39"/>
     </w:p>
     <w:p>
       <w:pPr>
@@ -4266,16 +5893,16 @@
           <w:between w:val="nil"/>
         </w:pBdr>
       </w:pPr>
-      <w:bookmarkStart w:id="37" w:name="_k0fll8qcpmy9" w:colFirst="0" w:colLast="0"/>
-      <w:bookmarkStart w:id="38" w:name="_Toc522044748"/>
-      <w:bookmarkEnd w:id="37"/>
+      <w:bookmarkStart w:id="40" w:name="_k0fll8qcpmy9" w:colFirst="0" w:colLast="0"/>
+      <w:bookmarkStart w:id="41" w:name="_Toc522196490"/>
+      <w:bookmarkEnd w:id="40"/>
       <w:r>
         <w:t xml:space="preserve">Tip 16: </w:t>
       </w:r>
       <w:r>
         <w:t>Debugging</w:t>
       </w:r>
-      <w:bookmarkEnd w:id="38"/>
+      <w:bookmarkEnd w:id="41"/>
     </w:p>
     <w:p>
       <w:pPr>
@@ -4359,6 +5986,7 @@
         <w:contextualSpacing/>
       </w:pPr>
       <w:r>
+        <w:lastRenderedPageBreak/>
         <w:t>Check the checkboxes next to variables to display their value on the stage.</w:t>
       </w:r>
     </w:p>
@@ -4430,16 +6058,16 @@
           <w:between w:val="nil"/>
         </w:pBdr>
       </w:pPr>
-      <w:bookmarkStart w:id="39" w:name="_d6wmvvz55cpp" w:colFirst="0" w:colLast="0"/>
-      <w:bookmarkStart w:id="40" w:name="_Toc522044749"/>
-      <w:bookmarkEnd w:id="39"/>
+      <w:bookmarkStart w:id="42" w:name="_d6wmvvz55cpp" w:colFirst="0" w:colLast="0"/>
+      <w:bookmarkStart w:id="43" w:name="_Toc522196491"/>
+      <w:bookmarkEnd w:id="42"/>
       <w:r>
         <w:t xml:space="preserve">Tip 17: </w:t>
       </w:r>
       <w:r>
         <w:t>Initialization</w:t>
       </w:r>
-      <w:bookmarkEnd w:id="40"/>
+      <w:bookmarkEnd w:id="43"/>
     </w:p>
     <w:p>
       <w:pPr>
@@ -4648,17 +6276,16 @@
           <w:between w:val="nil"/>
         </w:pBdr>
       </w:pPr>
-      <w:bookmarkStart w:id="41" w:name="_u89b7o60lvjh" w:colFirst="0" w:colLast="0"/>
-      <w:bookmarkStart w:id="42" w:name="_Toc522044750"/>
-      <w:bookmarkEnd w:id="41"/>
-      <w:r>
-        <w:lastRenderedPageBreak/>
+      <w:bookmarkStart w:id="44" w:name="_u89b7o60lvjh" w:colFirst="0" w:colLast="0"/>
+      <w:bookmarkStart w:id="45" w:name="_Toc522196492"/>
+      <w:bookmarkEnd w:id="44"/>
+      <w:r>
         <w:t xml:space="preserve">Tip 18: </w:t>
       </w:r>
       <w:r>
         <w:t>Reading from external websites</w:t>
       </w:r>
-      <w:bookmarkEnd w:id="42"/>
+      <w:bookmarkEnd w:id="45"/>
     </w:p>
     <w:p>
       <w:pPr>
@@ -4679,7 +6306,7 @@
       <w:r>
         <w:t xml:space="preserve">Snap has an “http://” block for reading websites, but it only works for some sites (those that don’t have Cross-Origin-Resource-Sharing, or CORS, enabled).  To get around this, you can try to use a “CORS proxy”, which redirects data from other sites.  Try </w:t>
       </w:r>
-      <w:hyperlink r:id="rId22">
+      <w:hyperlink r:id="rId21">
         <w:r>
           <w:rPr>
             <w:color w:val="1155CC"/>
@@ -4700,7 +6327,7 @@
         </w:rPr>
         <w:t xml:space="preserve"> or </w:t>
       </w:r>
-      <w:hyperlink r:id="rId23">
+      <w:hyperlink r:id="rId22">
         <w:r>
           <w:rPr>
             <w:color w:val="1155CC"/>
@@ -4766,16 +6393,16 @@
           <w:between w:val="nil"/>
         </w:pBdr>
       </w:pPr>
-      <w:bookmarkStart w:id="43" w:name="_v5ukg5yk1uma" w:colFirst="0" w:colLast="0"/>
-      <w:bookmarkStart w:id="44" w:name="_Toc522044751"/>
-      <w:bookmarkEnd w:id="43"/>
+      <w:bookmarkStart w:id="46" w:name="_v5ukg5yk1uma" w:colFirst="0" w:colLast="0"/>
+      <w:bookmarkStart w:id="47" w:name="_Toc522196493"/>
+      <w:bookmarkEnd w:id="46"/>
       <w:r>
         <w:t xml:space="preserve">Tip 19: </w:t>
       </w:r>
       <w:r>
         <w:t>Importing lots of text into a list</w:t>
       </w:r>
-      <w:bookmarkEnd w:id="44"/>
+      <w:bookmarkEnd w:id="47"/>
     </w:p>
     <w:p>
       <w:pPr>
@@ -4982,7 +6609,7 @@
                     <pic:cNvPicPr preferRelativeResize="0"/>
                   </pic:nvPicPr>
                   <pic:blipFill>
-                    <a:blip r:embed="rId24"/>
+                    <a:blip r:embed="rId23"/>
                     <a:srcRect/>
                     <a:stretch>
                       <a:fillRect/>
@@ -5031,7 +6658,6 @@
         </w:pBdr>
       </w:pPr>
       <w:r>
-        <w:lastRenderedPageBreak/>
         <w:t xml:space="preserve">Upload the list to </w:t>
       </w:r>
       <w:proofErr w:type="spellStart"/>
@@ -5070,9 +6696,9 @@
           <w:between w:val="nil"/>
         </w:pBdr>
       </w:pPr>
-      <w:bookmarkStart w:id="45" w:name="_1zyyxfapz78y" w:colFirst="0" w:colLast="0"/>
-      <w:bookmarkStart w:id="46" w:name="_Toc522044752"/>
-      <w:bookmarkEnd w:id="45"/>
+      <w:bookmarkStart w:id="48" w:name="_1zyyxfapz78y" w:colFirst="0" w:colLast="0"/>
+      <w:bookmarkStart w:id="49" w:name="_Toc522196494"/>
+      <w:bookmarkEnd w:id="48"/>
       <w:r>
         <w:t xml:space="preserve">Tip 20: </w:t>
       </w:r>
@@ -5087,7 +6713,7 @@
       <w:r>
         <w:t xml:space="preserve"> Block</w:t>
       </w:r>
-      <w:bookmarkEnd w:id="46"/>
+      <w:bookmarkEnd w:id="49"/>
     </w:p>
     <w:p>
       <w:pPr>
@@ -5191,6 +6817,7 @@
           <w:szCs w:val="21"/>
           <w:highlight w:val="white"/>
         </w:rPr>
+        <w:lastRenderedPageBreak/>
         <w:drawing>
           <wp:inline distT="114300" distB="114300" distL="114300" distR="114300" wp14:anchorId="30F5D26C" wp14:editId="61963ACB">
             <wp:extent cx="4295775" cy="1733550"/>
@@ -5205,7 +6832,7 @@
                     <pic:cNvPicPr preferRelativeResize="0"/>
                   </pic:nvPicPr>
                   <pic:blipFill>
-                    <a:blip r:embed="rId25"/>
+                    <a:blip r:embed="rId24"/>
                     <a:srcRect/>
                     <a:stretch>
                       <a:fillRect/>
@@ -5278,9 +6905,9 @@
           <w:between w:val="nil"/>
         </w:pBdr>
       </w:pPr>
-      <w:bookmarkStart w:id="47" w:name="_zafk94qpfkgn" w:colFirst="0" w:colLast="0"/>
-      <w:bookmarkStart w:id="48" w:name="_Toc522044753"/>
-      <w:bookmarkEnd w:id="47"/>
+      <w:bookmarkStart w:id="50" w:name="_zafk94qpfkgn" w:colFirst="0" w:colLast="0"/>
+      <w:bookmarkStart w:id="51" w:name="_Toc522196495"/>
+      <w:bookmarkEnd w:id="50"/>
       <w:r>
         <w:t>Tip 21</w:t>
       </w:r>
@@ -5290,7 +6917,7 @@
       <w:r>
         <w:t>Snap Server Mirrors</w:t>
       </w:r>
-      <w:bookmarkEnd w:id="48"/>
+      <w:bookmarkEnd w:id="51"/>
     </w:p>
     <w:p>
       <w:pPr>
@@ -5366,7 +6993,7 @@
           <w:highlight w:val="white"/>
         </w:rPr>
       </w:pPr>
-      <w:hyperlink r:id="rId26">
+      <w:hyperlink r:id="rId25">
         <w:r>
           <w:rPr>
             <w:color w:val="1155CC"/>
@@ -5395,7 +7022,7 @@
           <w:highlight w:val="white"/>
         </w:rPr>
       </w:pPr>
-      <w:hyperlink r:id="rId27">
+      <w:hyperlink r:id="rId26">
         <w:r>
           <w:rPr>
             <w:color w:val="1155CC"/>
@@ -5453,16 +7080,16 @@
       <w:pPr>
         <w:pStyle w:val="Heading3"/>
       </w:pPr>
-      <w:bookmarkStart w:id="49" w:name="_xm1mgapkz4y5" w:colFirst="0" w:colLast="0"/>
-      <w:bookmarkStart w:id="50" w:name="_Toc522044754"/>
-      <w:bookmarkEnd w:id="49"/>
+      <w:bookmarkStart w:id="52" w:name="_xm1mgapkz4y5" w:colFirst="0" w:colLast="0"/>
+      <w:bookmarkStart w:id="53" w:name="_Toc522196496"/>
+      <w:bookmarkEnd w:id="52"/>
       <w:r>
         <w:t xml:space="preserve">Tip 22: </w:t>
       </w:r>
       <w:r>
         <w:t>Thread Safe Scripts</w:t>
       </w:r>
-      <w:bookmarkEnd w:id="50"/>
+      <w:bookmarkEnd w:id="53"/>
     </w:p>
     <w:p>
       <w:pPr>
@@ -5527,7 +7154,6 @@
           <w:szCs w:val="21"/>
           <w:highlight w:val="white"/>
         </w:rPr>
-        <w:lastRenderedPageBreak/>
         <w:drawing>
           <wp:inline distT="114300" distB="114300" distL="114300" distR="114300" wp14:anchorId="5F173146" wp14:editId="17CA32A8">
             <wp:extent cx="2009775" cy="1847850"/>
@@ -5542,7 +7168,7 @@
                     <pic:cNvPicPr preferRelativeResize="0"/>
                   </pic:nvPicPr>
                   <pic:blipFill>
-                    <a:blip r:embed="rId28"/>
+                    <a:blip r:embed="rId27"/>
                     <a:srcRect/>
                     <a:stretch>
                       <a:fillRect/>
@@ -5666,6 +7292,7 @@
           <w:szCs w:val="21"/>
           <w:highlight w:val="white"/>
         </w:rPr>
+        <w:lastRenderedPageBreak/>
         <w:t xml:space="preserve">You can change this behavior for a </w:t>
       </w:r>
       <w:proofErr w:type="gramStart"/>
@@ -5739,7 +7366,7 @@
                     <pic:cNvPicPr preferRelativeResize="0"/>
                   </pic:nvPicPr>
                   <pic:blipFill>
-                    <a:blip r:embed="rId29"/>
+                    <a:blip r:embed="rId28"/>
                     <a:srcRect/>
                     <a:stretch>
                       <a:fillRect/>
@@ -5813,7 +7440,6 @@
     </w:p>
     <w:p>
       <w:r>
-        <w:lastRenderedPageBreak/>
         <w:pict w14:anchorId="1372BF1A">
           <v:rect id="_x0000_i1047" style="width:0;height:1.5pt" o:hralign="center" o:hrstd="t" o:hr="t" fillcolor="#a0a0a0" stroked="f"/>
         </w:pict>
@@ -5839,16 +7465,16 @@
       <w:pPr>
         <w:pStyle w:val="Heading3"/>
       </w:pPr>
-      <w:bookmarkStart w:id="51" w:name="_4srhbm3dz0yv" w:colFirst="0" w:colLast="0"/>
-      <w:bookmarkStart w:id="52" w:name="_Toc522044755"/>
-      <w:bookmarkEnd w:id="51"/>
+      <w:bookmarkStart w:id="54" w:name="_4srhbm3dz0yv" w:colFirst="0" w:colLast="0"/>
+      <w:bookmarkStart w:id="55" w:name="_Toc522196497"/>
+      <w:bookmarkEnd w:id="54"/>
       <w:r>
         <w:t xml:space="preserve">Tip 23: </w:t>
       </w:r>
       <w:r>
         <w:t>Script pics</w:t>
       </w:r>
-      <w:bookmarkEnd w:id="52"/>
+      <w:bookmarkEnd w:id="55"/>
     </w:p>
     <w:p>
       <w:pPr>
@@ -5928,6 +7554,7 @@
           <w:szCs w:val="21"/>
           <w:highlight w:val="white"/>
         </w:rPr>
+        <w:lastRenderedPageBreak/>
         <w:drawing>
           <wp:inline distT="114300" distB="114300" distL="114300" distR="114300" wp14:anchorId="341A02BE" wp14:editId="64E7F2A3">
             <wp:extent cx="2114550" cy="1857375"/>
@@ -5942,7 +7569,7 @@
                     <pic:cNvPicPr preferRelativeResize="0"/>
                   </pic:nvPicPr>
                   <pic:blipFill>
-                    <a:blip r:embed="rId30"/>
+                    <a:blip r:embed="rId29"/>
                     <a:srcRect/>
                     <a:stretch>
                       <a:fillRect/>
@@ -6004,7 +7631,7 @@
         </w:rPr>
         <w:t xml:space="preserve">This is currently broken in Chrome, but will be fixed soon: </w:t>
       </w:r>
-      <w:hyperlink r:id="rId31">
+      <w:hyperlink r:id="rId30">
         <w:r>
           <w:rPr>
             <w:color w:val="1155CC"/>
@@ -6035,351 +7662,6 @@
 </w:document>
 </file>
 
-<file path=word/comments.xml><?xml version="1.0" encoding="utf-8"?>
-<w:comments xmlns:wpc="http://schemas.microsoft.com/office/word/2010/wordprocessingCanvas" xmlns:cx="http://schemas.microsoft.com/office/drawing/2014/chartex" xmlns:cx1="http://schemas.microsoft.com/office/drawing/2015/9/8/chartex" xmlns:cx2="http://schemas.microsoft.com/office/drawing/2015/10/21/chartex" xmlns:cx3="http://schemas.microsoft.com/office/drawing/2016/5/9/chartex" xmlns:cx4="http://schemas.microsoft.com/office/drawing/2016/5/10/chartex" xmlns:cx5="http://schemas.microsoft.com/office/drawing/2016/5/11/chartex" xmlns:cx6="http://schemas.microsoft.com/office/drawing/2016/5/12/chartex" xmlns:cx7="http://schemas.microsoft.com/office/drawing/2016/5/13/chartex" xmlns:cx8="http://schemas.microsoft.com/office/drawing/2016/5/14/chartex" xmlns:mc="http://schemas.openxmlformats.org/markup-compatibility/2006" xmlns:aink="http://schemas.microsoft.com/office/drawing/2016/ink" xmlns:am3d="http://schemas.microsoft.com/office/drawing/2017/model3d" xmlns:o="urn:schemas-microsoft-com:office:office" xmlns:r="http://schemas.openxmlformats.org/officeDocument/2006/relationships" xmlns:m="http://schemas.openxmlformats.org/officeDocument/2006/math" xmlns:v="urn:schemas-microsoft-com:vml" xmlns:wp14="http://schemas.microsoft.com/office/word/2010/wordprocessingDrawing" xmlns:wp="http://schemas.openxmlformats.org/drawingml/2006/wordprocessingDrawing" xmlns:w10="urn:schemas-microsoft-com:office:word" xmlns:w="http://schemas.openxmlformats.org/wordprocessingml/2006/main" xmlns:w14="http://schemas.microsoft.com/office/word/2010/wordml" xmlns:w15="http://schemas.microsoft.com/office/word/2012/wordml" xmlns:w16cid="http://schemas.microsoft.com/office/word/2016/wordml/cid" xmlns:w16se="http://schemas.microsoft.com/office/word/2015/wordml/symex" xmlns:wpg="http://schemas.microsoft.com/office/word/2010/wordprocessingGroup" xmlns:wpi="http://schemas.microsoft.com/office/word/2010/wordprocessingInk" xmlns:wne="http://schemas.microsoft.com/office/word/2006/wordml" xmlns:wps="http://schemas.microsoft.com/office/word/2010/wordprocessingShape" mc:Ignorable="w14 w15 w16se w16cid wp14">
-  <w:comment w:id="9" w:author="Rachel Huang" w:date="2017-08-07T23:00:00Z" w:initials="">
-    <w:p>
-      <w:pPr>
-        <w:widowControl w:val="0"/>
-        <w:pBdr>
-          <w:top w:val="nil"/>
-          <w:left w:val="nil"/>
-          <w:bottom w:val="nil"/>
-          <w:right w:val="nil"/>
-          <w:between w:val="nil"/>
-        </w:pBdr>
-        <w:spacing w:line="240" w:lineRule="auto"/>
-        <w:rPr>
-          <w:color w:val="000000"/>
-        </w:rPr>
-      </w:pPr>
-      <w:r>
-        <w:rPr>
-          <w:color w:val="000000"/>
-        </w:rPr>
-        <w:t>right-click clean up can also help with this, but it organizes all your blocks of code into one column, which may or may not be the user's preference.</w:t>
-      </w:r>
-    </w:p>
-  </w:comment>
-  <w:comment w:id="16" w:author="John Stout" w:date="2017-07-25T21:25:00Z" w:initials="">
-    <w:p>
-      <w:pPr>
-        <w:widowControl w:val="0"/>
-        <w:pBdr>
-          <w:top w:val="nil"/>
-          <w:left w:val="nil"/>
-          <w:bottom w:val="nil"/>
-          <w:right w:val="nil"/>
-          <w:between w:val="nil"/>
-        </w:pBdr>
-        <w:spacing w:line="240" w:lineRule="auto"/>
-        <w:rPr>
-          <w:color w:val="000000"/>
-        </w:rPr>
-      </w:pPr>
-      <w:r>
-        <w:rPr>
-          <w:color w:val="000000"/>
-        </w:rPr>
-        <w:t>If you've ticked the Keyboard Editing option on the Options menu (the 'gear' icon to the right of the cloud) then you can enter blocks using the keyboard by first shift-clicking anywhere in the Scripting Area, then when the horizontal flashing cursor appears start typing.</w:t>
-      </w:r>
-    </w:p>
-    <w:p>
-      <w:pPr>
-        <w:widowControl w:val="0"/>
-        <w:pBdr>
-          <w:top w:val="nil"/>
-          <w:left w:val="nil"/>
-          <w:bottom w:val="nil"/>
-          <w:right w:val="nil"/>
-          <w:between w:val="nil"/>
-        </w:pBdr>
-        <w:spacing w:line="240" w:lineRule="auto"/>
-        <w:rPr>
-          <w:color w:val="000000"/>
-        </w:rPr>
-      </w:pPr>
-    </w:p>
-    <w:p>
-      <w:pPr>
-        <w:widowControl w:val="0"/>
-        <w:pBdr>
-          <w:top w:val="nil"/>
-          <w:left w:val="nil"/>
-          <w:bottom w:val="nil"/>
-          <w:right w:val="nil"/>
-          <w:between w:val="nil"/>
-        </w:pBdr>
-        <w:spacing w:line="240" w:lineRule="auto"/>
-        <w:rPr>
-          <w:color w:val="000000"/>
-        </w:rPr>
-      </w:pPr>
-      <w:r>
-        <w:rPr>
-          <w:color w:val="000000"/>
-        </w:rPr>
-        <w:t xml:space="preserve">Just as with Ctrl/F you get an input box into which you can type. Now however as you type the block whose 'name' matches what you've typed appears with a white outline (if the highlighted block isn't the one you want press cursor down to select another). Press </w:t>
-      </w:r>
-      <w:r>
-        <w:rPr>
-          <w:color w:val="000000"/>
-        </w:rPr>
-        <w:t>enter and the block is inserted into the Scripting Area.</w:t>
-      </w:r>
-    </w:p>
-    <w:p>
-      <w:pPr>
-        <w:widowControl w:val="0"/>
-        <w:pBdr>
-          <w:top w:val="nil"/>
-          <w:left w:val="nil"/>
-          <w:bottom w:val="nil"/>
-          <w:right w:val="nil"/>
-          <w:between w:val="nil"/>
-        </w:pBdr>
-        <w:spacing w:line="240" w:lineRule="auto"/>
-        <w:rPr>
-          <w:color w:val="000000"/>
-        </w:rPr>
-      </w:pPr>
-    </w:p>
-    <w:p>
-      <w:pPr>
-        <w:widowControl w:val="0"/>
-        <w:pBdr>
-          <w:top w:val="nil"/>
-          <w:left w:val="nil"/>
-          <w:bottom w:val="nil"/>
-          <w:right w:val="nil"/>
-          <w:between w:val="nil"/>
-        </w:pBdr>
-        <w:spacing w:line="240" w:lineRule="auto"/>
-        <w:rPr>
-          <w:color w:val="000000"/>
-        </w:rPr>
-      </w:pPr>
-      <w:r>
-        <w:rPr>
-          <w:color w:val="000000"/>
-        </w:rPr>
-        <w:t>If the block you've just inserted has slots then the Scripting Area highlight moves to the first where you can start typing again (this is very useful with the infix-expression-to-reporter parser discussed below).</w:t>
-      </w:r>
-    </w:p>
-    <w:p>
-      <w:pPr>
-        <w:widowControl w:val="0"/>
-        <w:pBdr>
-          <w:top w:val="nil"/>
-          <w:left w:val="nil"/>
-          <w:bottom w:val="nil"/>
-          <w:right w:val="nil"/>
-          <w:between w:val="nil"/>
-        </w:pBdr>
-        <w:spacing w:line="240" w:lineRule="auto"/>
-        <w:rPr>
-          <w:color w:val="000000"/>
-        </w:rPr>
-      </w:pPr>
-    </w:p>
-    <w:p>
-      <w:pPr>
-        <w:widowControl w:val="0"/>
-        <w:pBdr>
-          <w:top w:val="nil"/>
-          <w:left w:val="nil"/>
-          <w:bottom w:val="nil"/>
-          <w:right w:val="nil"/>
-          <w:between w:val="nil"/>
-        </w:pBdr>
-        <w:spacing w:line="240" w:lineRule="auto"/>
-        <w:rPr>
-          <w:color w:val="000000"/>
-        </w:rPr>
-      </w:pPr>
-      <w:r>
-        <w:rPr>
-          <w:color w:val="000000"/>
-        </w:rPr>
-        <w:t>You can move the highlight using the cursor keys (left and right move you 'within' the current block, up and down between blocks). Experiment and you'll get a good feel for how it works.</w:t>
-      </w:r>
-    </w:p>
-    <w:p>
-      <w:pPr>
-        <w:widowControl w:val="0"/>
-        <w:pBdr>
-          <w:top w:val="nil"/>
-          <w:left w:val="nil"/>
-          <w:bottom w:val="nil"/>
-          <w:right w:val="nil"/>
-          <w:between w:val="nil"/>
-        </w:pBdr>
-        <w:spacing w:line="240" w:lineRule="auto"/>
-        <w:rPr>
-          <w:color w:val="000000"/>
-        </w:rPr>
-      </w:pPr>
-    </w:p>
-    <w:p>
-      <w:pPr>
-        <w:widowControl w:val="0"/>
-        <w:pBdr>
-          <w:top w:val="nil"/>
-          <w:left w:val="nil"/>
-          <w:bottom w:val="nil"/>
-          <w:right w:val="nil"/>
-          <w:between w:val="nil"/>
-        </w:pBdr>
-        <w:spacing w:line="240" w:lineRule="auto"/>
-        <w:rPr>
-          <w:color w:val="000000"/>
-        </w:rPr>
-      </w:pPr>
-      <w:r>
-        <w:rPr>
-          <w:color w:val="000000"/>
-        </w:rPr>
-        <w:t>Version 4.0.10 onwards has the infix-expression-to-reporter parser which means that, for example, if you want the equivalent of</w:t>
-      </w:r>
-    </w:p>
-    <w:p>
-      <w:pPr>
-        <w:widowControl w:val="0"/>
-        <w:pBdr>
-          <w:top w:val="nil"/>
-          <w:left w:val="nil"/>
-          <w:bottom w:val="nil"/>
-          <w:right w:val="nil"/>
-          <w:between w:val="nil"/>
-        </w:pBdr>
-        <w:spacing w:line="240" w:lineRule="auto"/>
-        <w:rPr>
-          <w:color w:val="000000"/>
-        </w:rPr>
-      </w:pPr>
-    </w:p>
-    <w:p>
-      <w:pPr>
-        <w:widowControl w:val="0"/>
-        <w:pBdr>
-          <w:top w:val="nil"/>
-          <w:left w:val="nil"/>
-          <w:bottom w:val="nil"/>
-          <w:right w:val="nil"/>
-          <w:between w:val="nil"/>
-        </w:pBdr>
-        <w:spacing w:line="240" w:lineRule="auto"/>
-        <w:rPr>
-          <w:color w:val="000000"/>
-        </w:rPr>
-      </w:pPr>
-      <w:r>
-        <w:rPr>
-          <w:color w:val="000000"/>
-        </w:rPr>
-        <w:t>if a &lt; b</w:t>
-      </w:r>
-    </w:p>
-    <w:p>
-      <w:pPr>
-        <w:widowControl w:val="0"/>
-        <w:pBdr>
-          <w:top w:val="nil"/>
-          <w:left w:val="nil"/>
-          <w:bottom w:val="nil"/>
-          <w:right w:val="nil"/>
-          <w:between w:val="nil"/>
-        </w:pBdr>
-        <w:spacing w:line="240" w:lineRule="auto"/>
-        <w:rPr>
-          <w:color w:val="000000"/>
-        </w:rPr>
-      </w:pPr>
-      <w:r>
-        <w:rPr>
-          <w:color w:val="000000"/>
-        </w:rPr>
-        <w:t xml:space="preserve"> </w:t>
-      </w:r>
-    </w:p>
-    <w:p>
-      <w:pPr>
-        <w:widowControl w:val="0"/>
-        <w:pBdr>
-          <w:top w:val="nil"/>
-          <w:left w:val="nil"/>
-          <w:bottom w:val="nil"/>
-          <w:right w:val="nil"/>
-          <w:between w:val="nil"/>
-        </w:pBdr>
-        <w:spacing w:line="240" w:lineRule="auto"/>
-        <w:rPr>
-          <w:color w:val="000000"/>
-        </w:rPr>
-      </w:pPr>
-      <w:r>
-        <w:rPr>
-          <w:color w:val="000000"/>
-        </w:rPr>
-        <w:t>shift-click, type if, press enter, type a&lt;b and press enter.</w:t>
-      </w:r>
-    </w:p>
-    <w:p>
-      <w:pPr>
-        <w:widowControl w:val="0"/>
-        <w:pBdr>
-          <w:top w:val="nil"/>
-          <w:left w:val="nil"/>
-          <w:bottom w:val="nil"/>
-          <w:right w:val="nil"/>
-          <w:between w:val="nil"/>
-        </w:pBdr>
-        <w:spacing w:line="240" w:lineRule="auto"/>
-        <w:rPr>
-          <w:color w:val="000000"/>
-        </w:rPr>
-      </w:pPr>
-    </w:p>
-    <w:p>
-      <w:pPr>
-        <w:widowControl w:val="0"/>
-        <w:pBdr>
-          <w:top w:val="nil"/>
-          <w:left w:val="nil"/>
-          <w:bottom w:val="nil"/>
-          <w:right w:val="nil"/>
-          <w:between w:val="nil"/>
-        </w:pBdr>
-        <w:spacing w:line="240" w:lineRule="auto"/>
-        <w:rPr>
-          <w:color w:val="000000"/>
-        </w:rPr>
-      </w:pPr>
-      <w:r>
-        <w:rPr>
-          <w:color w:val="000000"/>
-        </w:rPr>
-        <w:t>This is very quick once you get used to it.</w:t>
-      </w:r>
-    </w:p>
-  </w:comment>
-</w:comments>
-</file>
-
-<file path=word/commentsExtended.xml><?xml version="1.0" encoding="utf-8"?>
-<w15:commentsEx xmlns:wpc="http://schemas.microsoft.com/office/word/2010/wordprocessingCanvas" xmlns:cx="http://schemas.microsoft.com/office/drawing/2014/chartex" xmlns:cx1="http://schemas.microsoft.com/office/drawing/2015/9/8/chartex" xmlns:cx2="http://schemas.microsoft.com/office/drawing/2015/10/21/chartex" xmlns:cx3="http://schemas.microsoft.com/office/drawing/2016/5/9/chartex" xmlns:cx4="http://schemas.microsoft.com/office/drawing/2016/5/10/chartex" xmlns:cx5="http://schemas.microsoft.com/office/drawing/2016/5/11/chartex" xmlns:cx6="http://schemas.microsoft.com/office/drawing/2016/5/12/chartex" xmlns:cx7="http://schemas.microsoft.com/office/drawing/2016/5/13/chartex" xmlns:cx8="http://schemas.microsoft.com/office/drawing/2016/5/14/chartex" xmlns:mc="http://schemas.openxmlformats.org/markup-compatibility/2006" xmlns:aink="http://schemas.microsoft.com/office/drawing/2016/ink" xmlns:am3d="http://schemas.microsoft.com/office/drawing/2017/model3d" xmlns:o="urn:schemas-microsoft-com:office:office" xmlns:r="http://schemas.openxmlformats.org/officeDocument/2006/relationships" xmlns:m="http://schemas.openxmlformats.org/officeDocument/2006/math" xmlns:v="urn:schemas-microsoft-com:vml" xmlns:wp14="http://schemas.microsoft.com/office/word/2010/wordprocessingDrawing" xmlns:wp="http://schemas.openxmlformats.org/drawingml/2006/wordprocessingDrawing" xmlns:w10="urn:schemas-microsoft-com:office:word" xmlns:w="http://schemas.openxmlformats.org/wordprocessingml/2006/main" xmlns:w14="http://schemas.microsoft.com/office/word/2010/wordml" xmlns:w15="http://schemas.microsoft.com/office/word/2012/wordml" xmlns:w16cid="http://schemas.microsoft.com/office/word/2016/wordml/cid" xmlns:w16se="http://schemas.microsoft.com/office/word/2015/wordml/symex" xmlns:wpg="http://schemas.microsoft.com/office/word/2010/wordprocessingGroup" xmlns:wpi="http://schemas.microsoft.com/office/word/2010/wordprocessingInk" xmlns:wne="http://schemas.microsoft.com/office/word/2006/wordml" xmlns:wps="http://schemas.microsoft.com/office/word/2010/wordprocessingShape" mc:Ignorable="w14 w15 w16se w16cid wp14">
-  <w15:commentEx w15:paraId="160A647D" w15:done="0"/>
-  <w15:commentEx w15:paraId="1AE08931" w15:done="0"/>
-</w15:commentsEx>
-</file>
-
-<file path=word/commentsIds.xml><?xml version="1.0" encoding="utf-8"?>
-<w16cid:commentsIds xmlns:wpc="http://schemas.microsoft.com/office/word/2010/wordprocessingCanvas" xmlns:cx="http://schemas.microsoft.com/office/drawing/2014/chartex" xmlns:cx1="http://schemas.microsoft.com/office/drawing/2015/9/8/chartex" xmlns:cx2="http://schemas.microsoft.com/office/drawing/2015/10/21/chartex" xmlns:cx3="http://schemas.microsoft.com/office/drawing/2016/5/9/chartex" xmlns:cx4="http://schemas.microsoft.com/office/drawing/2016/5/10/chartex" xmlns:cx5="http://schemas.microsoft.com/office/drawing/2016/5/11/chartex" xmlns:cx6="http://schemas.microsoft.com/office/drawing/2016/5/12/chartex" xmlns:cx7="http://schemas.microsoft.com/office/drawing/2016/5/13/chartex" xmlns:cx8="http://schemas.microsoft.com/office/drawing/2016/5/14/chartex" xmlns:mc="http://schemas.openxmlformats.org/markup-compatibility/2006" xmlns:aink="http://schemas.microsoft.com/office/drawing/2016/ink" xmlns:am3d="http://schemas.microsoft.com/office/drawing/2017/model3d" xmlns:o="urn:schemas-microsoft-com:office:office" xmlns:r="http://schemas.openxmlformats.org/officeDocument/2006/relationships" xmlns:m="http://schemas.openxmlformats.org/officeDocument/2006/math" xmlns:v="urn:schemas-microsoft-com:vml" xmlns:wp14="http://schemas.microsoft.com/office/word/2010/wordprocessingDrawing" xmlns:wp="http://schemas.openxmlformats.org/drawingml/2006/wordprocessingDrawing" xmlns:w10="urn:schemas-microsoft-com:office:word" xmlns:w="http://schemas.openxmlformats.org/wordprocessingml/2006/main" xmlns:w14="http://schemas.microsoft.com/office/word/2010/wordml" xmlns:w15="http://schemas.microsoft.com/office/word/2012/wordml" xmlns:w16cid="http://schemas.microsoft.com/office/word/2016/wordml/cid" xmlns:w16se="http://schemas.microsoft.com/office/word/2015/wordml/symex" xmlns:wpg="http://schemas.microsoft.com/office/word/2010/wordprocessingGroup" xmlns:wpi="http://schemas.microsoft.com/office/word/2010/wordprocessingInk" xmlns:wne="http://schemas.microsoft.com/office/word/2006/wordml" xmlns:wps="http://schemas.microsoft.com/office/word/2010/wordprocessingShape" mc:Ignorable="w14 w15 w16se w16cid wp14">
-  <w16cid:commentId w16cid:paraId="160A647D" w16cid:durableId="1F1DBFB4"/>
-  <w16cid:commentId w16cid:paraId="1AE08931" w16cid:durableId="1F1DBFB5"/>
-</w16cid:commentsIds>
-</file>
-
 <file path=word/numbering.xml><?xml version="1.0" encoding="utf-8"?>
 <w:numbering xmlns:wpc="http://schemas.microsoft.com/office/word/2010/wordprocessingCanvas" xmlns:cx="http://schemas.microsoft.com/office/drawing/2014/chartex" xmlns:cx1="http://schemas.microsoft.com/office/drawing/2015/9/8/chartex" xmlns:cx2="http://schemas.microsoft.com/office/drawing/2015/10/21/chartex" xmlns:cx3="http://schemas.microsoft.com/office/drawing/2016/5/9/chartex" xmlns:cx4="http://schemas.microsoft.com/office/drawing/2016/5/10/chartex" xmlns:cx5="http://schemas.microsoft.com/office/drawing/2016/5/11/chartex" xmlns:cx6="http://schemas.microsoft.com/office/drawing/2016/5/12/chartex" xmlns:cx7="http://schemas.microsoft.com/office/drawing/2016/5/13/chartex" xmlns:cx8="http://schemas.microsoft.com/office/drawing/2016/5/14/chartex" xmlns:mc="http://schemas.openxmlformats.org/markup-compatibility/2006" xmlns:aink="http://schemas.microsoft.com/office/drawing/2016/ink" xmlns:am3d="http://schemas.microsoft.com/office/drawing/2017/model3d" xmlns:o="urn:schemas-microsoft-com:office:office" xmlns:r="http://schemas.openxmlformats.org/officeDocument/2006/relationships" xmlns:m="http://schemas.openxmlformats.org/officeDocument/2006/math" xmlns:v="urn:schemas-microsoft-com:vml" xmlns:wp14="http://schemas.microsoft.com/office/word/2010/wordprocessingDrawing" xmlns:wp="http://schemas.openxmlformats.org/drawingml/2006/wordprocessingDrawing" xmlns:w10="urn:schemas-microsoft-com:office:word" xmlns:w="http://schemas.openxmlformats.org/wordprocessingml/2006/main" xmlns:w14="http://schemas.microsoft.com/office/word/2010/wordml" xmlns:w15="http://schemas.microsoft.com/office/word/2012/wordml" xmlns:w16cid="http://schemas.microsoft.com/office/word/2016/wordml/cid" xmlns:w16se="http://schemas.microsoft.com/office/word/2015/wordml/symex" xmlns:wpg="http://schemas.microsoft.com/office/word/2010/wordprocessingGroup" xmlns:wpi="http://schemas.microsoft.com/office/word/2010/wordprocessingInk" xmlns:wne="http://schemas.microsoft.com/office/word/2006/wordml" xmlns:wps="http://schemas.microsoft.com/office/word/2010/wordprocessingShape" mc:Ignorable="w14 w15 w16se w16cid wp14">
   <w:abstractNum w:abstractNumId="0" w15:restartNumberingAfterBreak="0">
@@ -6609,6 +7891,119 @@
     </w:lvl>
   </w:abstractNum>
   <w:abstractNum w:abstractNumId="2" w15:restartNumberingAfterBreak="0">
+    <w:nsid w:val="0A9403E3"/>
+    <w:multiLevelType w:val="multilevel"/>
+    <w:tmpl w:val="7A103B24"/>
+    <w:lvl w:ilvl="0">
+      <w:start w:val="1"/>
+      <w:numFmt w:val="bullet"/>
+      <w:lvlText w:val="●"/>
+      <w:lvlJc w:val="left"/>
+      <w:pPr>
+        <w:ind w:left="720" w:hanging="360"/>
+      </w:pPr>
+      <w:rPr>
+        <w:u w:val="none"/>
+      </w:rPr>
+    </w:lvl>
+    <w:lvl w:ilvl="1">
+      <w:start w:val="1"/>
+      <w:numFmt w:val="bullet"/>
+      <w:lvlText w:val="○"/>
+      <w:lvlJc w:val="left"/>
+      <w:pPr>
+        <w:ind w:left="1440" w:hanging="360"/>
+      </w:pPr>
+      <w:rPr>
+        <w:u w:val="none"/>
+      </w:rPr>
+    </w:lvl>
+    <w:lvl w:ilvl="2">
+      <w:start w:val="1"/>
+      <w:numFmt w:val="bullet"/>
+      <w:lvlText w:val="■"/>
+      <w:lvlJc w:val="left"/>
+      <w:pPr>
+        <w:ind w:left="2160" w:hanging="360"/>
+      </w:pPr>
+      <w:rPr>
+        <w:u w:val="none"/>
+      </w:rPr>
+    </w:lvl>
+    <w:lvl w:ilvl="3">
+      <w:start w:val="1"/>
+      <w:numFmt w:val="bullet"/>
+      <w:lvlText w:val="●"/>
+      <w:lvlJc w:val="left"/>
+      <w:pPr>
+        <w:ind w:left="2880" w:hanging="360"/>
+      </w:pPr>
+      <w:rPr>
+        <w:u w:val="none"/>
+      </w:rPr>
+    </w:lvl>
+    <w:lvl w:ilvl="4">
+      <w:start w:val="1"/>
+      <w:numFmt w:val="bullet"/>
+      <w:lvlText w:val="○"/>
+      <w:lvlJc w:val="left"/>
+      <w:pPr>
+        <w:ind w:left="3600" w:hanging="360"/>
+      </w:pPr>
+      <w:rPr>
+        <w:u w:val="none"/>
+      </w:rPr>
+    </w:lvl>
+    <w:lvl w:ilvl="5">
+      <w:start w:val="1"/>
+      <w:numFmt w:val="bullet"/>
+      <w:lvlText w:val="■"/>
+      <w:lvlJc w:val="left"/>
+      <w:pPr>
+        <w:ind w:left="4320" w:hanging="360"/>
+      </w:pPr>
+      <w:rPr>
+        <w:u w:val="none"/>
+      </w:rPr>
+    </w:lvl>
+    <w:lvl w:ilvl="6">
+      <w:start w:val="1"/>
+      <w:numFmt w:val="bullet"/>
+      <w:lvlText w:val="●"/>
+      <w:lvlJc w:val="left"/>
+      <w:pPr>
+        <w:ind w:left="5040" w:hanging="360"/>
+      </w:pPr>
+      <w:rPr>
+        <w:u w:val="none"/>
+      </w:rPr>
+    </w:lvl>
+    <w:lvl w:ilvl="7">
+      <w:start w:val="1"/>
+      <w:numFmt w:val="bullet"/>
+      <w:lvlText w:val="○"/>
+      <w:lvlJc w:val="left"/>
+      <w:pPr>
+        <w:ind w:left="5760" w:hanging="360"/>
+      </w:pPr>
+      <w:rPr>
+        <w:u w:val="none"/>
+      </w:rPr>
+    </w:lvl>
+    <w:lvl w:ilvl="8">
+      <w:start w:val="1"/>
+      <w:numFmt w:val="bullet"/>
+      <w:lvlText w:val="■"/>
+      <w:lvlJc w:val="left"/>
+      <w:pPr>
+        <w:ind w:left="6480" w:hanging="360"/>
+      </w:pPr>
+      <w:rPr>
+        <w:u w:val="none"/>
+      </w:rPr>
+    </w:lvl>
+  </w:abstractNum>
+  <w:abstractNum w:abstractNumId="3" w15:restartNumberingAfterBreak="0">
     <w:nsid w:val="17E307DA"/>
     <w:multiLevelType w:val="multilevel"/>
     <w:tmpl w:val="C4322626"/>
@@ -6721,7 +8116,233 @@
       </w:rPr>
     </w:lvl>
   </w:abstractNum>
-  <w:abstractNum w:abstractNumId="3" w15:restartNumberingAfterBreak="0">
+  <w:abstractNum w:abstractNumId="4" w15:restartNumberingAfterBreak="0">
+    <w:nsid w:val="33D233DC"/>
+    <w:multiLevelType w:val="multilevel"/>
+    <w:tmpl w:val="64E2C94C"/>
+    <w:lvl w:ilvl="0">
+      <w:start w:val="1"/>
+      <w:numFmt w:val="bullet"/>
+      <w:lvlText w:val="●"/>
+      <w:lvlJc w:val="left"/>
+      <w:pPr>
+        <w:ind w:left="720" w:hanging="360"/>
+      </w:pPr>
+      <w:rPr>
+        <w:u w:val="none"/>
+      </w:rPr>
+    </w:lvl>
+    <w:lvl w:ilvl="1">
+      <w:start w:val="1"/>
+      <w:numFmt w:val="bullet"/>
+      <w:lvlText w:val="○"/>
+      <w:lvlJc w:val="left"/>
+      <w:pPr>
+        <w:ind w:left="1440" w:hanging="360"/>
+      </w:pPr>
+      <w:rPr>
+        <w:u w:val="none"/>
+      </w:rPr>
+    </w:lvl>
+    <w:lvl w:ilvl="2">
+      <w:start w:val="1"/>
+      <w:numFmt w:val="bullet"/>
+      <w:lvlText w:val="■"/>
+      <w:lvlJc w:val="left"/>
+      <w:pPr>
+        <w:ind w:left="2160" w:hanging="360"/>
+      </w:pPr>
+      <w:rPr>
+        <w:u w:val="none"/>
+      </w:rPr>
+    </w:lvl>
+    <w:lvl w:ilvl="3">
+      <w:start w:val="1"/>
+      <w:numFmt w:val="bullet"/>
+      <w:lvlText w:val="●"/>
+      <w:lvlJc w:val="left"/>
+      <w:pPr>
+        <w:ind w:left="2880" w:hanging="360"/>
+      </w:pPr>
+      <w:rPr>
+        <w:u w:val="none"/>
+      </w:rPr>
+    </w:lvl>
+    <w:lvl w:ilvl="4">
+      <w:start w:val="1"/>
+      <w:numFmt w:val="bullet"/>
+      <w:lvlText w:val="○"/>
+      <w:lvlJc w:val="left"/>
+      <w:pPr>
+        <w:ind w:left="3600" w:hanging="360"/>
+      </w:pPr>
+      <w:rPr>
+        <w:u w:val="none"/>
+      </w:rPr>
+    </w:lvl>
+    <w:lvl w:ilvl="5">
+      <w:start w:val="1"/>
+      <w:numFmt w:val="bullet"/>
+      <w:lvlText w:val="■"/>
+      <w:lvlJc w:val="left"/>
+      <w:pPr>
+        <w:ind w:left="4320" w:hanging="360"/>
+      </w:pPr>
+      <w:rPr>
+        <w:u w:val="none"/>
+      </w:rPr>
+    </w:lvl>
+    <w:lvl w:ilvl="6">
+      <w:start w:val="1"/>
+      <w:numFmt w:val="bullet"/>
+      <w:lvlText w:val="●"/>
+      <w:lvlJc w:val="left"/>
+      <w:pPr>
+        <w:ind w:left="5040" w:hanging="360"/>
+      </w:pPr>
+      <w:rPr>
+        <w:u w:val="none"/>
+      </w:rPr>
+    </w:lvl>
+    <w:lvl w:ilvl="7">
+      <w:start w:val="1"/>
+      <w:numFmt w:val="bullet"/>
+      <w:lvlText w:val="○"/>
+      <w:lvlJc w:val="left"/>
+      <w:pPr>
+        <w:ind w:left="5760" w:hanging="360"/>
+      </w:pPr>
+      <w:rPr>
+        <w:u w:val="none"/>
+      </w:rPr>
+    </w:lvl>
+    <w:lvl w:ilvl="8">
+      <w:start w:val="1"/>
+      <w:numFmt w:val="bullet"/>
+      <w:lvlText w:val="■"/>
+      <w:lvlJc w:val="left"/>
+      <w:pPr>
+        <w:ind w:left="6480" w:hanging="360"/>
+      </w:pPr>
+      <w:rPr>
+        <w:u w:val="none"/>
+      </w:rPr>
+    </w:lvl>
+  </w:abstractNum>
+  <w:abstractNum w:abstractNumId="5" w15:restartNumberingAfterBreak="0">
+    <w:nsid w:val="3CCA54D7"/>
+    <w:multiLevelType w:val="multilevel"/>
+    <w:tmpl w:val="F33C0086"/>
+    <w:lvl w:ilvl="0">
+      <w:start w:val="1"/>
+      <w:numFmt w:val="bullet"/>
+      <w:lvlText w:val="●"/>
+      <w:lvlJc w:val="left"/>
+      <w:pPr>
+        <w:ind w:left="720" w:hanging="360"/>
+      </w:pPr>
+      <w:rPr>
+        <w:u w:val="none"/>
+      </w:rPr>
+    </w:lvl>
+    <w:lvl w:ilvl="1">
+      <w:start w:val="1"/>
+      <w:numFmt w:val="bullet"/>
+      <w:lvlText w:val="○"/>
+      <w:lvlJc w:val="left"/>
+      <w:pPr>
+        <w:ind w:left="1440" w:hanging="360"/>
+      </w:pPr>
+      <w:rPr>
+        <w:u w:val="none"/>
+      </w:rPr>
+    </w:lvl>
+    <w:lvl w:ilvl="2">
+      <w:start w:val="1"/>
+      <w:numFmt w:val="bullet"/>
+      <w:lvlText w:val="■"/>
+      <w:lvlJc w:val="left"/>
+      <w:pPr>
+        <w:ind w:left="2160" w:hanging="360"/>
+      </w:pPr>
+      <w:rPr>
+        <w:u w:val="none"/>
+      </w:rPr>
+    </w:lvl>
+    <w:lvl w:ilvl="3">
+      <w:start w:val="1"/>
+      <w:numFmt w:val="bullet"/>
+      <w:lvlText w:val="●"/>
+      <w:lvlJc w:val="left"/>
+      <w:pPr>
+        <w:ind w:left="2880" w:hanging="360"/>
+      </w:pPr>
+      <w:rPr>
+        <w:u w:val="none"/>
+      </w:rPr>
+    </w:lvl>
+    <w:lvl w:ilvl="4">
+      <w:start w:val="1"/>
+      <w:numFmt w:val="bullet"/>
+      <w:lvlText w:val="○"/>
+      <w:lvlJc w:val="left"/>
+      <w:pPr>
+        <w:ind w:left="3600" w:hanging="360"/>
+      </w:pPr>
+      <w:rPr>
+        <w:u w:val="none"/>
+      </w:rPr>
+    </w:lvl>
+    <w:lvl w:ilvl="5">
+      <w:start w:val="1"/>
+      <w:numFmt w:val="bullet"/>
+      <w:lvlText w:val="■"/>
+      <w:lvlJc w:val="left"/>
+      <w:pPr>
+        <w:ind w:left="4320" w:hanging="360"/>
+      </w:pPr>
+      <w:rPr>
+        <w:u w:val="none"/>
+      </w:rPr>
+    </w:lvl>
+    <w:lvl w:ilvl="6">
+      <w:start w:val="1"/>
+      <w:numFmt w:val="bullet"/>
+      <w:lvlText w:val="●"/>
+      <w:lvlJc w:val="left"/>
+      <w:pPr>
+        <w:ind w:left="5040" w:hanging="360"/>
+      </w:pPr>
+      <w:rPr>
+        <w:u w:val="none"/>
+      </w:rPr>
+    </w:lvl>
+    <w:lvl w:ilvl="7">
+      <w:start w:val="1"/>
+      <w:numFmt w:val="bullet"/>
+      <w:lvlText w:val="○"/>
+      <w:lvlJc w:val="left"/>
+      <w:pPr>
+        <w:ind w:left="5760" w:hanging="360"/>
+      </w:pPr>
+      <w:rPr>
+        <w:u w:val="none"/>
+      </w:rPr>
+    </w:lvl>
+    <w:lvl w:ilvl="8">
+      <w:start w:val="1"/>
+      <w:numFmt w:val="bullet"/>
+      <w:lvlText w:val="■"/>
+      <w:lvlJc w:val="left"/>
+      <w:pPr>
+        <w:ind w:left="6480" w:hanging="360"/>
+      </w:pPr>
+      <w:rPr>
+        <w:u w:val="none"/>
+      </w:rPr>
+    </w:lvl>
+  </w:abstractNum>
+  <w:abstractNum w:abstractNumId="6" w15:restartNumberingAfterBreak="0">
     <w:nsid w:val="412311F6"/>
     <w:multiLevelType w:val="multilevel"/>
     <w:tmpl w:val="62B4FEEC"/>
@@ -6834,7 +8455,7 @@
       </w:rPr>
     </w:lvl>
   </w:abstractNum>
-  <w:abstractNum w:abstractNumId="4" w15:restartNumberingAfterBreak="0">
+  <w:abstractNum w:abstractNumId="7" w15:restartNumberingAfterBreak="0">
     <w:nsid w:val="4C494488"/>
     <w:multiLevelType w:val="multilevel"/>
     <w:tmpl w:val="C0C4B934"/>
@@ -6947,7 +8568,7 @@
       </w:rPr>
     </w:lvl>
   </w:abstractNum>
-  <w:abstractNum w:abstractNumId="5" w15:restartNumberingAfterBreak="0">
+  <w:abstractNum w:abstractNumId="8" w15:restartNumberingAfterBreak="0">
     <w:nsid w:val="597A76AF"/>
     <w:multiLevelType w:val="multilevel"/>
     <w:tmpl w:val="EC96D564"/>
@@ -7060,7 +8681,233 @@
       </w:rPr>
     </w:lvl>
   </w:abstractNum>
-  <w:abstractNum w:abstractNumId="6" w15:restartNumberingAfterBreak="0">
+  <w:abstractNum w:abstractNumId="9" w15:restartNumberingAfterBreak="0">
+    <w:nsid w:val="5B633C18"/>
+    <w:multiLevelType w:val="multilevel"/>
+    <w:tmpl w:val="6F825D66"/>
+    <w:lvl w:ilvl="0">
+      <w:start w:val="1"/>
+      <w:numFmt w:val="bullet"/>
+      <w:lvlText w:val="●"/>
+      <w:lvlJc w:val="left"/>
+      <w:pPr>
+        <w:ind w:left="2880" w:hanging="360"/>
+      </w:pPr>
+      <w:rPr>
+        <w:u w:val="none"/>
+      </w:rPr>
+    </w:lvl>
+    <w:lvl w:ilvl="1">
+      <w:start w:val="1"/>
+      <w:numFmt w:val="bullet"/>
+      <w:lvlText w:val="○"/>
+      <w:lvlJc w:val="left"/>
+      <w:pPr>
+        <w:ind w:left="3600" w:hanging="360"/>
+      </w:pPr>
+      <w:rPr>
+        <w:u w:val="none"/>
+      </w:rPr>
+    </w:lvl>
+    <w:lvl w:ilvl="2">
+      <w:start w:val="1"/>
+      <w:numFmt w:val="bullet"/>
+      <w:lvlText w:val="■"/>
+      <w:lvlJc w:val="left"/>
+      <w:pPr>
+        <w:ind w:left="4320" w:hanging="360"/>
+      </w:pPr>
+      <w:rPr>
+        <w:u w:val="none"/>
+      </w:rPr>
+    </w:lvl>
+    <w:lvl w:ilvl="3">
+      <w:start w:val="1"/>
+      <w:numFmt w:val="bullet"/>
+      <w:lvlText w:val="●"/>
+      <w:lvlJc w:val="left"/>
+      <w:pPr>
+        <w:ind w:left="5040" w:hanging="360"/>
+      </w:pPr>
+      <w:rPr>
+        <w:u w:val="none"/>
+      </w:rPr>
+    </w:lvl>
+    <w:lvl w:ilvl="4">
+      <w:start w:val="1"/>
+      <w:numFmt w:val="bullet"/>
+      <w:lvlText w:val="○"/>
+      <w:lvlJc w:val="left"/>
+      <w:pPr>
+        <w:ind w:left="5760" w:hanging="360"/>
+      </w:pPr>
+      <w:rPr>
+        <w:u w:val="none"/>
+      </w:rPr>
+    </w:lvl>
+    <w:lvl w:ilvl="5">
+      <w:start w:val="1"/>
+      <w:numFmt w:val="bullet"/>
+      <w:lvlText w:val="■"/>
+      <w:lvlJc w:val="left"/>
+      <w:pPr>
+        <w:ind w:left="6480" w:hanging="360"/>
+      </w:pPr>
+      <w:rPr>
+        <w:u w:val="none"/>
+      </w:rPr>
+    </w:lvl>
+    <w:lvl w:ilvl="6">
+      <w:start w:val="1"/>
+      <w:numFmt w:val="bullet"/>
+      <w:lvlText w:val="●"/>
+      <w:lvlJc w:val="left"/>
+      <w:pPr>
+        <w:ind w:left="7200" w:hanging="360"/>
+      </w:pPr>
+      <w:rPr>
+        <w:u w:val="none"/>
+      </w:rPr>
+    </w:lvl>
+    <w:lvl w:ilvl="7">
+      <w:start w:val="1"/>
+      <w:numFmt w:val="bullet"/>
+      <w:lvlText w:val="○"/>
+      <w:lvlJc w:val="left"/>
+      <w:pPr>
+        <w:ind w:left="7920" w:hanging="360"/>
+      </w:pPr>
+      <w:rPr>
+        <w:u w:val="none"/>
+      </w:rPr>
+    </w:lvl>
+    <w:lvl w:ilvl="8">
+      <w:start w:val="1"/>
+      <w:numFmt w:val="bullet"/>
+      <w:lvlText w:val="■"/>
+      <w:lvlJc w:val="left"/>
+      <w:pPr>
+        <w:ind w:left="8640" w:hanging="360"/>
+      </w:pPr>
+      <w:rPr>
+        <w:u w:val="none"/>
+      </w:rPr>
+    </w:lvl>
+  </w:abstractNum>
+  <w:abstractNum w:abstractNumId="10" w15:restartNumberingAfterBreak="0">
+    <w:nsid w:val="64735F26"/>
+    <w:multiLevelType w:val="multilevel"/>
+    <w:tmpl w:val="DD2EC39C"/>
+    <w:lvl w:ilvl="0">
+      <w:start w:val="1"/>
+      <w:numFmt w:val="bullet"/>
+      <w:lvlText w:val="●"/>
+      <w:lvlJc w:val="left"/>
+      <w:pPr>
+        <w:ind w:left="720" w:hanging="360"/>
+      </w:pPr>
+      <w:rPr>
+        <w:u w:val="none"/>
+      </w:rPr>
+    </w:lvl>
+    <w:lvl w:ilvl="1">
+      <w:start w:val="1"/>
+      <w:numFmt w:val="bullet"/>
+      <w:lvlText w:val="○"/>
+      <w:lvlJc w:val="left"/>
+      <w:pPr>
+        <w:ind w:left="1440" w:hanging="360"/>
+      </w:pPr>
+      <w:rPr>
+        <w:u w:val="none"/>
+      </w:rPr>
+    </w:lvl>
+    <w:lvl w:ilvl="2">
+      <w:start w:val="1"/>
+      <w:numFmt w:val="bullet"/>
+      <w:lvlText w:val="■"/>
+      <w:lvlJc w:val="left"/>
+      <w:pPr>
+        <w:ind w:left="2160" w:hanging="360"/>
+      </w:pPr>
+      <w:rPr>
+        <w:u w:val="none"/>
+      </w:rPr>
+    </w:lvl>
+    <w:lvl w:ilvl="3">
+      <w:start w:val="1"/>
+      <w:numFmt w:val="bullet"/>
+      <w:lvlText w:val="●"/>
+      <w:lvlJc w:val="left"/>
+      <w:pPr>
+        <w:ind w:left="2880" w:hanging="360"/>
+      </w:pPr>
+      <w:rPr>
+        <w:u w:val="none"/>
+      </w:rPr>
+    </w:lvl>
+    <w:lvl w:ilvl="4">
+      <w:start w:val="1"/>
+      <w:numFmt w:val="bullet"/>
+      <w:lvlText w:val="○"/>
+      <w:lvlJc w:val="left"/>
+      <w:pPr>
+        <w:ind w:left="3600" w:hanging="360"/>
+      </w:pPr>
+      <w:rPr>
+        <w:u w:val="none"/>
+      </w:rPr>
+    </w:lvl>
+    <w:lvl w:ilvl="5">
+      <w:start w:val="1"/>
+      <w:numFmt w:val="bullet"/>
+      <w:lvlText w:val="■"/>
+      <w:lvlJc w:val="left"/>
+      <w:pPr>
+        <w:ind w:left="4320" w:hanging="360"/>
+      </w:pPr>
+      <w:rPr>
+        <w:u w:val="none"/>
+      </w:rPr>
+    </w:lvl>
+    <w:lvl w:ilvl="6">
+      <w:start w:val="1"/>
+      <w:numFmt w:val="bullet"/>
+      <w:lvlText w:val="●"/>
+      <w:lvlJc w:val="left"/>
+      <w:pPr>
+        <w:ind w:left="5040" w:hanging="360"/>
+      </w:pPr>
+      <w:rPr>
+        <w:u w:val="none"/>
+      </w:rPr>
+    </w:lvl>
+    <w:lvl w:ilvl="7">
+      <w:start w:val="1"/>
+      <w:numFmt w:val="bullet"/>
+      <w:lvlText w:val="○"/>
+      <w:lvlJc w:val="left"/>
+      <w:pPr>
+        <w:ind w:left="5760" w:hanging="360"/>
+      </w:pPr>
+      <w:rPr>
+        <w:u w:val="none"/>
+      </w:rPr>
+    </w:lvl>
+    <w:lvl w:ilvl="8">
+      <w:start w:val="1"/>
+      <w:numFmt w:val="bullet"/>
+      <w:lvlText w:val="■"/>
+      <w:lvlJc w:val="left"/>
+      <w:pPr>
+        <w:ind w:left="6480" w:hanging="360"/>
+      </w:pPr>
+      <w:rPr>
+        <w:u w:val="none"/>
+      </w:rPr>
+    </w:lvl>
+  </w:abstractNum>
+  <w:abstractNum w:abstractNumId="11" w15:restartNumberingAfterBreak="0">
     <w:nsid w:val="69E3712E"/>
     <w:multiLevelType w:val="multilevel"/>
     <w:tmpl w:val="7DB4E1A8"/>
@@ -7173,7 +9020,7 @@
       </w:rPr>
     </w:lvl>
   </w:abstractNum>
-  <w:abstractNum w:abstractNumId="7" w15:restartNumberingAfterBreak="0">
+  <w:abstractNum w:abstractNumId="12" w15:restartNumberingAfterBreak="0">
     <w:nsid w:val="6A5E6F0D"/>
     <w:multiLevelType w:val="multilevel"/>
     <w:tmpl w:val="0F9C15C8"/>
@@ -7286,7 +9133,7 @@
       </w:rPr>
     </w:lvl>
   </w:abstractNum>
-  <w:abstractNum w:abstractNumId="8" w15:restartNumberingAfterBreak="0">
+  <w:abstractNum w:abstractNumId="13" w15:restartNumberingAfterBreak="0">
     <w:nsid w:val="76B12F0D"/>
     <w:multiLevelType w:val="multilevel"/>
     <w:tmpl w:val="85D48B40"/>
@@ -7403,28 +9250,43 @@
     <w:abstractNumId w:val="0"/>
   </w:num>
   <w:num w:numId="2">
+    <w:abstractNumId w:val="13"/>
+  </w:num>
+  <w:num w:numId="3">
+    <w:abstractNumId w:val="7"/>
+  </w:num>
+  <w:num w:numId="4">
     <w:abstractNumId w:val="8"/>
   </w:num>
-  <w:num w:numId="3">
-    <w:abstractNumId w:val="4"/>
+  <w:num w:numId="5">
+    <w:abstractNumId w:val="11"/>
   </w:num>
-  <w:num w:numId="4">
-    <w:abstractNumId w:val="5"/>
-  </w:num>
-  <w:num w:numId="5">
+  <w:num w:numId="6">
     <w:abstractNumId w:val="6"/>
   </w:num>
-  <w:num w:numId="6">
+  <w:num w:numId="7">
     <w:abstractNumId w:val="3"/>
   </w:num>
-  <w:num w:numId="7">
-    <w:abstractNumId w:val="2"/>
-  </w:num>
   <w:num w:numId="8">
-    <w:abstractNumId w:val="7"/>
+    <w:abstractNumId w:val="12"/>
   </w:num>
   <w:num w:numId="9">
     <w:abstractNumId w:val="1"/>
+  </w:num>
+  <w:num w:numId="10">
+    <w:abstractNumId w:val="10"/>
+  </w:num>
+  <w:num w:numId="11">
+    <w:abstractNumId w:val="9"/>
+  </w:num>
+  <w:num w:numId="12">
+    <w:abstractNumId w:val="5"/>
+  </w:num>
+  <w:num w:numId="13">
+    <w:abstractNumId w:val="4"/>
+  </w:num>
+  <w:num w:numId="14">
+    <w:abstractNumId w:val="2"/>
   </w:num>
 </w:numbering>
 </file>
@@ -8114,11 +9976,23 @@
     <w:next w:val="Normal"/>
     <w:autoRedefine/>
     <w:uiPriority w:val="39"/>
-    <w:semiHidden/>
     <w:unhideWhenUsed/>
     <w:rsid w:val="00BC1AB5"/>
     <w:pPr>
       <w:spacing w:after="100"/>
+    </w:pPr>
+  </w:style>
+  <w:style w:type="paragraph" w:styleId="TOC2">
+    <w:name w:val="toc 2"/>
+    <w:basedOn w:val="Normal"/>
+    <w:next w:val="Normal"/>
+    <w:autoRedefine/>
+    <w:uiPriority w:val="39"/>
+    <w:unhideWhenUsed/>
+    <w:rsid w:val="00571EA5"/>
+    <w:pPr>
+      <w:spacing w:after="100"/>
+      <w:ind w:left="220"/>
     </w:pPr>
   </w:style>
 </w:styles>
@@ -8449,7 +10323,7 @@
 </file>
 
 <file path=customXml/itemProps1.xml><?xml version="1.0" encoding="utf-8"?>
-<ds:datastoreItem xmlns:ds="http://schemas.openxmlformats.org/officeDocument/2006/customXml" ds:itemID="{2D356456-20F8-48B9-8FEB-71D360FA6550}">
+<ds:datastoreItem xmlns:ds="http://schemas.openxmlformats.org/officeDocument/2006/customXml" ds:itemID="{8C6C497F-6EA7-4B5C-B37D-498B060BB10D}">
   <ds:schemaRefs>
     <ds:schemaRef ds:uri="http://schemas.openxmlformats.org/officeDocument/2006/bibliography"/>
   </ds:schemaRefs>

</xml_diff>